<commit_message>
Errores y problemas identificados en el desarrollo
</commit_message>
<xml_diff>
--- a/Informe.docx
+++ b/Informe.docx
@@ -276,7 +276,13 @@
               <w:tab w:val="right" w:pos="9350"/>
             </w:tabs>
             <w:rPr>
+              <w:rFonts w:asciiTheme="minorHAnsi" w:eastAsiaTheme="minorEastAsia" w:hAnsiTheme="minorHAnsi" w:cstheme="minorBidi"/>
               <w:noProof/>
+              <w:kern w:val="2"/>
+              <w:szCs w:val="22"/>
+              <w:shd w:val="clear" w:color="auto" w:fill="auto"/>
+              <w:lang w:eastAsia="es-CO"/>
+              <w14:ligatures w14:val="standardContextual"/>
             </w:rPr>
           </w:pPr>
           <w:r>
@@ -288,7 +294,7 @@
           <w:r>
             <w:fldChar w:fldCharType="separate"/>
           </w:r>
-          <w:hyperlink w:anchor="_Toc145839573" w:history="1">
+          <w:hyperlink w:anchor="_Toc145852346" w:history="1">
             <w:r>
               <w:rPr>
                 <w:rStyle w:val="Hipervnculo"/>
@@ -315,7 +321,7 @@
                 <w:noProof/>
                 <w:webHidden/>
               </w:rPr>
-              <w:instrText xml:space="preserve"> PAGEREF _Toc145839573 \h </w:instrText>
+              <w:instrText xml:space="preserve"> PAGEREF _Toc145852346 \h </w:instrText>
             </w:r>
             <w:r>
               <w:rPr>
@@ -353,10 +359,16 @@
               <w:tab w:val="right" w:pos="9350"/>
             </w:tabs>
             <w:rPr>
+              <w:rFonts w:asciiTheme="minorHAnsi" w:eastAsiaTheme="minorEastAsia" w:hAnsiTheme="minorHAnsi" w:cstheme="minorBidi"/>
               <w:noProof/>
+              <w:kern w:val="2"/>
+              <w:szCs w:val="22"/>
+              <w:shd w:val="clear" w:color="auto" w:fill="auto"/>
+              <w:lang w:eastAsia="es-CO"/>
+              <w14:ligatures w14:val="standardContextual"/>
             </w:rPr>
           </w:pPr>
-          <w:hyperlink w:anchor="_Toc145839574" w:history="1">
+          <w:hyperlink w:anchor="_Toc145852347" w:history="1">
             <w:r>
               <w:rPr>
                 <w:rStyle w:val="Hipervnculo"/>
@@ -383,7 +395,7 @@
                 <w:noProof/>
                 <w:webHidden/>
               </w:rPr>
-              <w:instrText xml:space="preserve"> PAGEREF _Toc145839574 \h </w:instrText>
+              <w:instrText xml:space="preserve"> PAGEREF _Toc145852347 \h </w:instrText>
             </w:r>
             <w:r>
               <w:rPr>
@@ -421,10 +433,16 @@
               <w:tab w:val="right" w:pos="9350"/>
             </w:tabs>
             <w:rPr>
+              <w:rFonts w:asciiTheme="minorHAnsi" w:eastAsiaTheme="minorEastAsia" w:hAnsiTheme="minorHAnsi" w:cstheme="minorBidi"/>
               <w:noProof/>
+              <w:kern w:val="2"/>
+              <w:szCs w:val="22"/>
+              <w:shd w:val="clear" w:color="auto" w:fill="auto"/>
+              <w:lang w:eastAsia="es-CO"/>
+              <w14:ligatures w14:val="standardContextual"/>
             </w:rPr>
           </w:pPr>
-          <w:hyperlink w:anchor="_Toc145839575" w:history="1">
+          <w:hyperlink w:anchor="_Toc145852348" w:history="1">
             <w:r>
               <w:rPr>
                 <w:rStyle w:val="Hipervnculo"/>
@@ -451,7 +469,7 @@
                 <w:noProof/>
                 <w:webHidden/>
               </w:rPr>
-              <w:instrText xml:space="preserve"> PAGEREF _Toc145839575 \h </w:instrText>
+              <w:instrText xml:space="preserve"> PAGEREF _Toc145852348 \h </w:instrText>
             </w:r>
             <w:r>
               <w:rPr>
@@ -489,10 +507,16 @@
               <w:tab w:val="right" w:pos="9350"/>
             </w:tabs>
             <w:rPr>
+              <w:rFonts w:asciiTheme="minorHAnsi" w:eastAsiaTheme="minorEastAsia" w:hAnsiTheme="minorHAnsi" w:cstheme="minorBidi"/>
               <w:noProof/>
+              <w:kern w:val="2"/>
+              <w:szCs w:val="22"/>
+              <w:shd w:val="clear" w:color="auto" w:fill="auto"/>
+              <w:lang w:eastAsia="es-CO"/>
+              <w14:ligatures w14:val="standardContextual"/>
             </w:rPr>
           </w:pPr>
-          <w:hyperlink w:anchor="_Toc145839576" w:history="1">
+          <w:hyperlink w:anchor="_Toc145852349" w:history="1">
             <w:r>
               <w:rPr>
                 <w:rStyle w:val="Hipervnculo"/>
@@ -519,7 +543,7 @@
                 <w:noProof/>
                 <w:webHidden/>
               </w:rPr>
-              <w:instrText xml:space="preserve"> PAGEREF _Toc145839576 \h </w:instrText>
+              <w:instrText xml:space="preserve"> PAGEREF _Toc145852349 \h </w:instrText>
             </w:r>
             <w:r>
               <w:rPr>
@@ -557,10 +581,16 @@
               <w:tab w:val="right" w:pos="9350"/>
             </w:tabs>
             <w:rPr>
+              <w:rFonts w:asciiTheme="minorHAnsi" w:eastAsiaTheme="minorEastAsia" w:hAnsiTheme="minorHAnsi" w:cstheme="minorBidi"/>
               <w:noProof/>
+              <w:kern w:val="2"/>
+              <w:szCs w:val="22"/>
+              <w:shd w:val="clear" w:color="auto" w:fill="auto"/>
+              <w:lang w:eastAsia="es-CO"/>
+              <w14:ligatures w14:val="standardContextual"/>
             </w:rPr>
           </w:pPr>
-          <w:hyperlink w:anchor="_Toc145839577" w:history="1">
+          <w:hyperlink w:anchor="_Toc145852350" w:history="1">
             <w:r>
               <w:rPr>
                 <w:rStyle w:val="Hipervnculo"/>
@@ -587,7 +617,7 @@
                 <w:noProof/>
                 <w:webHidden/>
               </w:rPr>
-              <w:instrText xml:space="preserve"> PAGEREF _Toc145839577 \h </w:instrText>
+              <w:instrText xml:space="preserve"> PAGEREF _Toc145852350 \h </w:instrText>
             </w:r>
             <w:r>
               <w:rPr>
@@ -625,10 +655,16 @@
               <w:tab w:val="right" w:pos="9350"/>
             </w:tabs>
             <w:rPr>
+              <w:rFonts w:asciiTheme="minorHAnsi" w:eastAsiaTheme="minorEastAsia" w:hAnsiTheme="minorHAnsi" w:cstheme="minorBidi"/>
               <w:noProof/>
+              <w:kern w:val="2"/>
+              <w:szCs w:val="22"/>
+              <w:shd w:val="clear" w:color="auto" w:fill="auto"/>
+              <w:lang w:eastAsia="es-CO"/>
+              <w14:ligatures w14:val="standardContextual"/>
             </w:rPr>
           </w:pPr>
-          <w:hyperlink w:anchor="_Toc145839578" w:history="1">
+          <w:hyperlink w:anchor="_Toc145852351" w:history="1">
             <w:r>
               <w:rPr>
                 <w:rStyle w:val="Hipervnculo"/>
@@ -655,7 +691,7 @@
                 <w:noProof/>
                 <w:webHidden/>
               </w:rPr>
-              <w:instrText xml:space="preserve"> PAGEREF _Toc145839578 \h </w:instrText>
+              <w:instrText xml:space="preserve"> PAGEREF _Toc145852351 \h </w:instrText>
             </w:r>
             <w:r>
               <w:rPr>
@@ -693,10 +729,16 @@
               <w:tab w:val="right" w:pos="9350"/>
             </w:tabs>
             <w:rPr>
+              <w:rFonts w:asciiTheme="minorHAnsi" w:eastAsiaTheme="minorEastAsia" w:hAnsiTheme="minorHAnsi" w:cstheme="minorBidi"/>
               <w:noProof/>
+              <w:kern w:val="2"/>
+              <w:szCs w:val="22"/>
+              <w:shd w:val="clear" w:color="auto" w:fill="auto"/>
+              <w:lang w:eastAsia="es-CO"/>
+              <w14:ligatures w14:val="standardContextual"/>
             </w:rPr>
           </w:pPr>
-          <w:hyperlink w:anchor="_Toc145839579" w:history="1">
+          <w:hyperlink w:anchor="_Toc145852352" w:history="1">
             <w:r>
               <w:rPr>
                 <w:rStyle w:val="Hipervnculo"/>
@@ -723,7 +765,7 @@
                 <w:noProof/>
                 <w:webHidden/>
               </w:rPr>
-              <w:instrText xml:space="preserve"> PAGEREF _Toc145839579 \h </w:instrText>
+              <w:instrText xml:space="preserve"> PAGEREF _Toc145852352 \h </w:instrText>
             </w:r>
             <w:r>
               <w:rPr>
@@ -761,10 +803,16 @@
               <w:tab w:val="right" w:pos="9350"/>
             </w:tabs>
             <w:rPr>
+              <w:rFonts w:asciiTheme="minorHAnsi" w:eastAsiaTheme="minorEastAsia" w:hAnsiTheme="minorHAnsi" w:cstheme="minorBidi"/>
               <w:noProof/>
+              <w:kern w:val="2"/>
+              <w:szCs w:val="22"/>
+              <w:shd w:val="clear" w:color="auto" w:fill="auto"/>
+              <w:lang w:eastAsia="es-CO"/>
+              <w14:ligatures w14:val="standardContextual"/>
             </w:rPr>
           </w:pPr>
-          <w:hyperlink w:anchor="_Toc145839580" w:history="1">
+          <w:hyperlink w:anchor="_Toc145852353" w:history="1">
             <w:r>
               <w:rPr>
                 <w:rStyle w:val="Hipervnculo"/>
@@ -791,7 +839,7 @@
                 <w:noProof/>
                 <w:webHidden/>
               </w:rPr>
-              <w:instrText xml:space="preserve"> PAGEREF _Toc145839580 \h </w:instrText>
+              <w:instrText xml:space="preserve"> PAGEREF _Toc145852353 \h </w:instrText>
             </w:r>
             <w:r>
               <w:rPr>
@@ -812,6 +860,598 @@
                 <w:webHidden/>
               </w:rPr>
               <w:t>6</w:t>
+            </w:r>
+            <w:r>
+              <w:rPr>
+                <w:noProof/>
+                <w:webHidden/>
+              </w:rPr>
+              <w:fldChar w:fldCharType="end"/>
+            </w:r>
+          </w:hyperlink>
+        </w:p>
+        <w:p>
+          <w:pPr>
+            <w:pStyle w:val="TDC3"/>
+            <w:tabs>
+              <w:tab w:val="right" w:pos="9350"/>
+            </w:tabs>
+            <w:rPr>
+              <w:rFonts w:asciiTheme="minorHAnsi" w:eastAsiaTheme="minorEastAsia" w:hAnsiTheme="minorHAnsi" w:cstheme="minorBidi"/>
+              <w:noProof/>
+              <w:kern w:val="2"/>
+              <w:szCs w:val="22"/>
+              <w:shd w:val="clear" w:color="auto" w:fill="auto"/>
+              <w:lang w:eastAsia="es-CO"/>
+              <w14:ligatures w14:val="standardContextual"/>
+            </w:rPr>
+          </w:pPr>
+          <w:hyperlink w:anchor="_Toc145852354" w:history="1">
+            <w:r>
+              <w:rPr>
+                <w:rStyle w:val="Hipervnculo"/>
+                <w:noProof/>
+              </w:rPr>
+              <w:t>Programación en Arduino</w:t>
+            </w:r>
+            <w:r>
+              <w:rPr>
+                <w:noProof/>
+                <w:webHidden/>
+              </w:rPr>
+              <w:tab/>
+            </w:r>
+            <w:r>
+              <w:rPr>
+                <w:noProof/>
+                <w:webHidden/>
+              </w:rPr>
+              <w:fldChar w:fldCharType="begin"/>
+            </w:r>
+            <w:r>
+              <w:rPr>
+                <w:noProof/>
+                <w:webHidden/>
+              </w:rPr>
+              <w:instrText xml:space="preserve"> PAGEREF _Toc145852354 \h </w:instrText>
+            </w:r>
+            <w:r>
+              <w:rPr>
+                <w:noProof/>
+                <w:webHidden/>
+              </w:rPr>
+            </w:r>
+            <w:r>
+              <w:rPr>
+                <w:noProof/>
+                <w:webHidden/>
+              </w:rPr>
+              <w:fldChar w:fldCharType="separate"/>
+            </w:r>
+            <w:r>
+              <w:rPr>
+                <w:noProof/>
+                <w:webHidden/>
+              </w:rPr>
+              <w:t>6</w:t>
+            </w:r>
+            <w:r>
+              <w:rPr>
+                <w:noProof/>
+                <w:webHidden/>
+              </w:rPr>
+              <w:fldChar w:fldCharType="end"/>
+            </w:r>
+          </w:hyperlink>
+        </w:p>
+        <w:p>
+          <w:pPr>
+            <w:pStyle w:val="TDC1"/>
+            <w:tabs>
+              <w:tab w:val="right" w:pos="9350"/>
+            </w:tabs>
+            <w:rPr>
+              <w:rFonts w:asciiTheme="minorHAnsi" w:eastAsiaTheme="minorEastAsia" w:hAnsiTheme="minorHAnsi" w:cstheme="minorBidi"/>
+              <w:noProof/>
+              <w:kern w:val="2"/>
+              <w:szCs w:val="22"/>
+              <w:shd w:val="clear" w:color="auto" w:fill="auto"/>
+              <w:lang w:eastAsia="es-CO"/>
+              <w14:ligatures w14:val="standardContextual"/>
+            </w:rPr>
+          </w:pPr>
+          <w:hyperlink w:anchor="_Toc145852355" w:history="1">
+            <w:r>
+              <w:rPr>
+                <w:rStyle w:val="Hipervnculo"/>
+                <w:noProof/>
+              </w:rPr>
+              <w:t>Desarrollo del algoritmo</w:t>
+            </w:r>
+            <w:r>
+              <w:rPr>
+                <w:noProof/>
+                <w:webHidden/>
+              </w:rPr>
+              <w:tab/>
+            </w:r>
+            <w:r>
+              <w:rPr>
+                <w:noProof/>
+                <w:webHidden/>
+              </w:rPr>
+              <w:fldChar w:fldCharType="begin"/>
+            </w:r>
+            <w:r>
+              <w:rPr>
+                <w:noProof/>
+                <w:webHidden/>
+              </w:rPr>
+              <w:instrText xml:space="preserve"> PAGEREF _Toc145852355 \h </w:instrText>
+            </w:r>
+            <w:r>
+              <w:rPr>
+                <w:noProof/>
+                <w:webHidden/>
+              </w:rPr>
+            </w:r>
+            <w:r>
+              <w:rPr>
+                <w:noProof/>
+                <w:webHidden/>
+              </w:rPr>
+              <w:fldChar w:fldCharType="separate"/>
+            </w:r>
+            <w:r>
+              <w:rPr>
+                <w:noProof/>
+                <w:webHidden/>
+              </w:rPr>
+              <w:t>7</w:t>
+            </w:r>
+            <w:r>
+              <w:rPr>
+                <w:noProof/>
+                <w:webHidden/>
+              </w:rPr>
+              <w:fldChar w:fldCharType="end"/>
+            </w:r>
+          </w:hyperlink>
+        </w:p>
+        <w:p>
+          <w:pPr>
+            <w:pStyle w:val="TDC2"/>
+            <w:tabs>
+              <w:tab w:val="right" w:pos="9350"/>
+            </w:tabs>
+            <w:rPr>
+              <w:rFonts w:asciiTheme="minorHAnsi" w:eastAsiaTheme="minorEastAsia" w:hAnsiTheme="minorHAnsi" w:cstheme="minorBidi"/>
+              <w:noProof/>
+              <w:kern w:val="2"/>
+              <w:szCs w:val="22"/>
+              <w:shd w:val="clear" w:color="auto" w:fill="auto"/>
+              <w:lang w:eastAsia="es-CO"/>
+              <w14:ligatures w14:val="standardContextual"/>
+            </w:rPr>
+          </w:pPr>
+          <w:hyperlink w:anchor="_Toc145852356" w:history="1">
+            <w:r>
+              <w:rPr>
+                <w:rStyle w:val="Hipervnculo"/>
+                <w:noProof/>
+              </w:rPr>
+              <w:t>Esquema de tareas</w:t>
+            </w:r>
+            <w:r>
+              <w:rPr>
+                <w:noProof/>
+                <w:webHidden/>
+              </w:rPr>
+              <w:tab/>
+            </w:r>
+            <w:r>
+              <w:rPr>
+                <w:noProof/>
+                <w:webHidden/>
+              </w:rPr>
+              <w:fldChar w:fldCharType="begin"/>
+            </w:r>
+            <w:r>
+              <w:rPr>
+                <w:noProof/>
+                <w:webHidden/>
+              </w:rPr>
+              <w:instrText xml:space="preserve"> PAGEREF _Toc145852356 \h </w:instrText>
+            </w:r>
+            <w:r>
+              <w:rPr>
+                <w:noProof/>
+                <w:webHidden/>
+              </w:rPr>
+            </w:r>
+            <w:r>
+              <w:rPr>
+                <w:noProof/>
+                <w:webHidden/>
+              </w:rPr>
+              <w:fldChar w:fldCharType="separate"/>
+            </w:r>
+            <w:r>
+              <w:rPr>
+                <w:noProof/>
+                <w:webHidden/>
+              </w:rPr>
+              <w:t>7</w:t>
+            </w:r>
+            <w:r>
+              <w:rPr>
+                <w:noProof/>
+                <w:webHidden/>
+              </w:rPr>
+              <w:fldChar w:fldCharType="end"/>
+            </w:r>
+          </w:hyperlink>
+        </w:p>
+        <w:p>
+          <w:pPr>
+            <w:pStyle w:val="TDC3"/>
+            <w:tabs>
+              <w:tab w:val="right" w:pos="9350"/>
+            </w:tabs>
+            <w:rPr>
+              <w:rFonts w:asciiTheme="minorHAnsi" w:eastAsiaTheme="minorEastAsia" w:hAnsiTheme="minorHAnsi" w:cstheme="minorBidi"/>
+              <w:noProof/>
+              <w:kern w:val="2"/>
+              <w:szCs w:val="22"/>
+              <w:shd w:val="clear" w:color="auto" w:fill="auto"/>
+              <w:lang w:eastAsia="es-CO"/>
+              <w14:ligatures w14:val="standardContextual"/>
+            </w:rPr>
+          </w:pPr>
+          <w:hyperlink w:anchor="_Toc145852357" w:history="1">
+            <w:r>
+              <w:rPr>
+                <w:rStyle w:val="Hipervnculo"/>
+                <w:noProof/>
+              </w:rPr>
+              <w:t>Diseño algoritmo de control</w:t>
+            </w:r>
+            <w:r>
+              <w:rPr>
+                <w:noProof/>
+                <w:webHidden/>
+              </w:rPr>
+              <w:tab/>
+            </w:r>
+            <w:r>
+              <w:rPr>
+                <w:noProof/>
+                <w:webHidden/>
+              </w:rPr>
+              <w:fldChar w:fldCharType="begin"/>
+            </w:r>
+            <w:r>
+              <w:rPr>
+                <w:noProof/>
+                <w:webHidden/>
+              </w:rPr>
+              <w:instrText xml:space="preserve"> PAGEREF _Toc145852357 \h </w:instrText>
+            </w:r>
+            <w:r>
+              <w:rPr>
+                <w:noProof/>
+                <w:webHidden/>
+              </w:rPr>
+            </w:r>
+            <w:r>
+              <w:rPr>
+                <w:noProof/>
+                <w:webHidden/>
+              </w:rPr>
+              <w:fldChar w:fldCharType="separate"/>
+            </w:r>
+            <w:r>
+              <w:rPr>
+                <w:noProof/>
+                <w:webHidden/>
+              </w:rPr>
+              <w:t>7</w:t>
+            </w:r>
+            <w:r>
+              <w:rPr>
+                <w:noProof/>
+                <w:webHidden/>
+              </w:rPr>
+              <w:fldChar w:fldCharType="end"/>
+            </w:r>
+          </w:hyperlink>
+        </w:p>
+        <w:p>
+          <w:pPr>
+            <w:pStyle w:val="TDC3"/>
+            <w:tabs>
+              <w:tab w:val="right" w:pos="9350"/>
+            </w:tabs>
+            <w:rPr>
+              <w:rFonts w:asciiTheme="minorHAnsi" w:eastAsiaTheme="minorEastAsia" w:hAnsiTheme="minorHAnsi" w:cstheme="minorBidi"/>
+              <w:noProof/>
+              <w:kern w:val="2"/>
+              <w:szCs w:val="22"/>
+              <w:shd w:val="clear" w:color="auto" w:fill="auto"/>
+              <w:lang w:eastAsia="es-CO"/>
+              <w14:ligatures w14:val="standardContextual"/>
+            </w:rPr>
+          </w:pPr>
+          <w:hyperlink w:anchor="_Toc145852358" w:history="1">
+            <w:r>
+              <w:rPr>
+                <w:rStyle w:val="Hipervnculo"/>
+                <w:noProof/>
+              </w:rPr>
+              <w:t>Programación en Arduino</w:t>
+            </w:r>
+            <w:r>
+              <w:rPr>
+                <w:noProof/>
+                <w:webHidden/>
+              </w:rPr>
+              <w:tab/>
+            </w:r>
+            <w:r>
+              <w:rPr>
+                <w:noProof/>
+                <w:webHidden/>
+              </w:rPr>
+              <w:fldChar w:fldCharType="begin"/>
+            </w:r>
+            <w:r>
+              <w:rPr>
+                <w:noProof/>
+                <w:webHidden/>
+              </w:rPr>
+              <w:instrText xml:space="preserve"> PAGEREF _Toc145852358 \h </w:instrText>
+            </w:r>
+            <w:r>
+              <w:rPr>
+                <w:noProof/>
+                <w:webHidden/>
+              </w:rPr>
+            </w:r>
+            <w:r>
+              <w:rPr>
+                <w:noProof/>
+                <w:webHidden/>
+              </w:rPr>
+              <w:fldChar w:fldCharType="separate"/>
+            </w:r>
+            <w:r>
+              <w:rPr>
+                <w:noProof/>
+                <w:webHidden/>
+              </w:rPr>
+              <w:t>7</w:t>
+            </w:r>
+            <w:r>
+              <w:rPr>
+                <w:noProof/>
+                <w:webHidden/>
+              </w:rPr>
+              <w:fldChar w:fldCharType="end"/>
+            </w:r>
+          </w:hyperlink>
+        </w:p>
+        <w:p>
+          <w:pPr>
+            <w:pStyle w:val="TDC3"/>
+            <w:tabs>
+              <w:tab w:val="right" w:pos="9350"/>
+            </w:tabs>
+            <w:rPr>
+              <w:rFonts w:asciiTheme="minorHAnsi" w:eastAsiaTheme="minorEastAsia" w:hAnsiTheme="minorHAnsi" w:cstheme="minorBidi"/>
+              <w:noProof/>
+              <w:kern w:val="2"/>
+              <w:szCs w:val="22"/>
+              <w:shd w:val="clear" w:color="auto" w:fill="auto"/>
+              <w:lang w:eastAsia="es-CO"/>
+              <w14:ligatures w14:val="standardContextual"/>
+            </w:rPr>
+          </w:pPr>
+          <w:hyperlink w:anchor="_Toc145852359" w:history="1">
+            <w:r>
+              <w:rPr>
+                <w:rStyle w:val="Hipervnculo"/>
+                <w:noProof/>
+              </w:rPr>
+              <w:t>Pruebas</w:t>
+            </w:r>
+            <w:r>
+              <w:rPr>
+                <w:noProof/>
+                <w:webHidden/>
+              </w:rPr>
+              <w:tab/>
+            </w:r>
+            <w:r>
+              <w:rPr>
+                <w:noProof/>
+                <w:webHidden/>
+              </w:rPr>
+              <w:fldChar w:fldCharType="begin"/>
+            </w:r>
+            <w:r>
+              <w:rPr>
+                <w:noProof/>
+                <w:webHidden/>
+              </w:rPr>
+              <w:instrText xml:space="preserve"> PAGEREF _Toc145852359 \h </w:instrText>
+            </w:r>
+            <w:r>
+              <w:rPr>
+                <w:noProof/>
+                <w:webHidden/>
+              </w:rPr>
+            </w:r>
+            <w:r>
+              <w:rPr>
+                <w:noProof/>
+                <w:webHidden/>
+              </w:rPr>
+              <w:fldChar w:fldCharType="separate"/>
+            </w:r>
+            <w:r>
+              <w:rPr>
+                <w:noProof/>
+                <w:webHidden/>
+              </w:rPr>
+              <w:t>7</w:t>
+            </w:r>
+            <w:r>
+              <w:rPr>
+                <w:noProof/>
+                <w:webHidden/>
+              </w:rPr>
+              <w:fldChar w:fldCharType="end"/>
+            </w:r>
+          </w:hyperlink>
+        </w:p>
+        <w:p>
+          <w:pPr>
+            <w:pStyle w:val="TDC3"/>
+            <w:tabs>
+              <w:tab w:val="right" w:pos="9350"/>
+            </w:tabs>
+            <w:rPr>
+              <w:rFonts w:asciiTheme="minorHAnsi" w:eastAsiaTheme="minorEastAsia" w:hAnsiTheme="minorHAnsi" w:cstheme="minorBidi"/>
+              <w:noProof/>
+              <w:kern w:val="2"/>
+              <w:szCs w:val="22"/>
+              <w:shd w:val="clear" w:color="auto" w:fill="auto"/>
+              <w:lang w:eastAsia="es-CO"/>
+              <w14:ligatures w14:val="standardContextual"/>
+            </w:rPr>
+          </w:pPr>
+          <w:hyperlink w:anchor="_Toc145852360" w:history="1">
+            <w:r>
+              <w:rPr>
+                <w:rStyle w:val="Hipervnculo"/>
+                <w:noProof/>
+              </w:rPr>
+              <w:t>Documentación</w:t>
+            </w:r>
+            <w:r>
+              <w:rPr>
+                <w:noProof/>
+                <w:webHidden/>
+              </w:rPr>
+              <w:tab/>
+            </w:r>
+            <w:r>
+              <w:rPr>
+                <w:noProof/>
+                <w:webHidden/>
+              </w:rPr>
+              <w:fldChar w:fldCharType="begin"/>
+            </w:r>
+            <w:r>
+              <w:rPr>
+                <w:noProof/>
+                <w:webHidden/>
+              </w:rPr>
+              <w:instrText xml:space="preserve"> PAGEREF _Toc145852360 \h </w:instrText>
+            </w:r>
+            <w:r>
+              <w:rPr>
+                <w:noProof/>
+                <w:webHidden/>
+              </w:rPr>
+            </w:r>
+            <w:r>
+              <w:rPr>
+                <w:noProof/>
+                <w:webHidden/>
+              </w:rPr>
+              <w:fldChar w:fldCharType="separate"/>
+            </w:r>
+            <w:r>
+              <w:rPr>
+                <w:noProof/>
+                <w:webHidden/>
+              </w:rPr>
+              <w:t>8</w:t>
+            </w:r>
+            <w:r>
+              <w:rPr>
+                <w:noProof/>
+                <w:webHidden/>
+              </w:rPr>
+              <w:fldChar w:fldCharType="end"/>
+            </w:r>
+          </w:hyperlink>
+        </w:p>
+        <w:p>
+          <w:pPr>
+            <w:pStyle w:val="TDC1"/>
+            <w:tabs>
+              <w:tab w:val="right" w:pos="9350"/>
+            </w:tabs>
+            <w:rPr>
+              <w:rFonts w:asciiTheme="minorHAnsi" w:eastAsiaTheme="minorEastAsia" w:hAnsiTheme="minorHAnsi" w:cstheme="minorBidi"/>
+              <w:noProof/>
+              <w:kern w:val="2"/>
+              <w:szCs w:val="22"/>
+              <w:shd w:val="clear" w:color="auto" w:fill="auto"/>
+              <w:lang w:eastAsia="es-CO"/>
+              <w14:ligatures w14:val="standardContextual"/>
+            </w:rPr>
+          </w:pPr>
+          <w:hyperlink w:anchor="_Toc145852361" w:history="1">
+            <w:r>
+              <w:rPr>
+                <w:rStyle w:val="Hipervnculo"/>
+                <w:noProof/>
+              </w:rPr>
+              <w:t>Problemas de desarrollo</w:t>
+            </w:r>
+            <w:r>
+              <w:rPr>
+                <w:noProof/>
+                <w:webHidden/>
+              </w:rPr>
+              <w:tab/>
+            </w:r>
+            <w:r>
+              <w:rPr>
+                <w:noProof/>
+                <w:webHidden/>
+              </w:rPr>
+              <w:fldChar w:fldCharType="begin"/>
+            </w:r>
+            <w:r>
+              <w:rPr>
+                <w:noProof/>
+                <w:webHidden/>
+              </w:rPr>
+              <w:instrText xml:space="preserve"> PAGEREF _Toc145852361 \h </w:instrText>
+            </w:r>
+            <w:r>
+              <w:rPr>
+                <w:noProof/>
+                <w:webHidden/>
+              </w:rPr>
+            </w:r>
+            <w:r>
+              <w:rPr>
+                <w:noProof/>
+                <w:webHidden/>
+              </w:rPr>
+              <w:fldChar w:fldCharType="separate"/>
+            </w:r>
+            <w:r>
+              <w:rPr>
+                <w:noProof/>
+                <w:webHidden/>
+              </w:rPr>
+              <w:t>8</w:t>
             </w:r>
             <w:r>
               <w:rPr>
@@ -958,7 +1598,7 @@
       <w:pPr>
         <w:pStyle w:val="Ttulo1"/>
       </w:pPr>
-      <w:bookmarkStart w:id="0" w:name="_Toc145839573"/>
+      <w:bookmarkStart w:id="0" w:name="_Toc145852346"/>
       <w:r>
         <w:lastRenderedPageBreak/>
         <w:t>Introducción</w:t>
@@ -982,7 +1622,7 @@
       <w:pPr>
         <w:pStyle w:val="Ttulo1"/>
       </w:pPr>
-      <w:bookmarkStart w:id="1" w:name="_Toc145839574"/>
+      <w:bookmarkStart w:id="1" w:name="_Toc145852347"/>
       <w:r>
         <w:lastRenderedPageBreak/>
         <w:t>Análisis y alternativas de solución al problema</w:t>
@@ -993,7 +1633,7 @@
       <w:pPr>
         <w:pStyle w:val="Ttulo2"/>
       </w:pPr>
-      <w:bookmarkStart w:id="2" w:name="_Toc145839575"/>
+      <w:bookmarkStart w:id="2" w:name="_Toc145852348"/>
       <w:r>
         <w:t>Descripción del problema</w:t>
       </w:r>
@@ -1017,7 +1657,7 @@
       <w:pPr>
         <w:pStyle w:val="Ttulo2"/>
       </w:pPr>
-      <w:bookmarkStart w:id="3" w:name="_Toc145839576"/>
+      <w:bookmarkStart w:id="3" w:name="_Toc145852349"/>
       <w:r>
         <w:t>Análisis del problema.</w:t>
       </w:r>
@@ -1027,7 +1667,7 @@
       <w:pPr>
         <w:pStyle w:val="Ttulo3"/>
       </w:pPr>
-      <w:bookmarkStart w:id="4" w:name="_Toc145839577"/>
+      <w:bookmarkStart w:id="4" w:name="_Toc145852350"/>
       <w:r>
         <w:t>Requerimientos</w:t>
       </w:r>
@@ -1134,7 +1774,7 @@
       <w:pPr>
         <w:pStyle w:val="Ttulo2"/>
       </w:pPr>
-      <w:bookmarkStart w:id="5" w:name="_Toc145839578"/>
+      <w:bookmarkStart w:id="5" w:name="_Toc145852351"/>
       <w:r>
         <w:lastRenderedPageBreak/>
         <w:t>Alternativas de solución</w:t>
@@ -1150,7 +1790,7 @@
       <w:pPr>
         <w:pStyle w:val="Ttulo3"/>
       </w:pPr>
-      <w:bookmarkStart w:id="6" w:name="_Toc145839579"/>
+      <w:bookmarkStart w:id="6" w:name="_Toc145852352"/>
       <w:r>
         <w:t>Multiplexores</w:t>
       </w:r>
@@ -1168,7 +1808,7 @@
       <w:pPr>
         <w:pStyle w:val="Ttulo3"/>
       </w:pPr>
-      <w:bookmarkStart w:id="7" w:name="_Toc145839580"/>
+      <w:bookmarkStart w:id="7" w:name="_Toc145852353"/>
       <w:r>
         <w:t>Integrado 74HC595</w:t>
       </w:r>
@@ -1233,9 +1873,11 @@
       <w:pPr>
         <w:pStyle w:val="Ttulo3"/>
       </w:pPr>
+      <w:bookmarkStart w:id="8" w:name="_Toc145852354"/>
       <w:r>
         <w:t>Programación en Arduino</w:t>
       </w:r>
+      <w:bookmarkEnd w:id="8"/>
     </w:p>
     <w:p>
       <w:pPr>
@@ -1274,26 +1916,32 @@
       <w:pPr>
         <w:pStyle w:val="Ttulo1"/>
       </w:pPr>
+      <w:bookmarkStart w:id="9" w:name="_Toc145852355"/>
       <w:r>
         <w:lastRenderedPageBreak/>
         <w:t>Desarrollo del algoritmo</w:t>
       </w:r>
+      <w:bookmarkEnd w:id="9"/>
     </w:p>
     <w:p>
       <w:pPr>
         <w:pStyle w:val="Ttulo2"/>
       </w:pPr>
+      <w:bookmarkStart w:id="10" w:name="_Toc145852356"/>
       <w:r>
         <w:t>Esquema de tareas</w:t>
       </w:r>
+      <w:bookmarkEnd w:id="10"/>
     </w:p>
     <w:p>
       <w:pPr>
         <w:pStyle w:val="Ttulo3"/>
       </w:pPr>
+      <w:bookmarkStart w:id="11" w:name="_Toc145852357"/>
       <w:r>
         <w:t>Diseño algoritmo de control</w:t>
       </w:r>
+      <w:bookmarkEnd w:id="11"/>
     </w:p>
     <w:p>
       <w:pPr>
@@ -1353,9 +2001,11 @@
       <w:pPr>
         <w:pStyle w:val="Ttulo3"/>
       </w:pPr>
+      <w:bookmarkStart w:id="12" w:name="_Toc145852358"/>
       <w:r>
         <w:t>Programación en Arduino</w:t>
       </w:r>
+      <w:bookmarkEnd w:id="12"/>
     </w:p>
     <w:p>
       <w:pPr>
@@ -1415,9 +2065,11 @@
       <w:pPr>
         <w:pStyle w:val="Ttulo3"/>
       </w:pPr>
+      <w:bookmarkStart w:id="13" w:name="_Toc145852359"/>
       <w:r>
         <w:t>Pruebas</w:t>
       </w:r>
+      <w:bookmarkEnd w:id="13"/>
     </w:p>
     <w:p>
       <w:pPr>
@@ -1474,10 +2126,12 @@
       <w:pPr>
         <w:pStyle w:val="Ttulo3"/>
       </w:pPr>
+      <w:bookmarkStart w:id="14" w:name="_Toc145852360"/>
       <w:r>
         <w:lastRenderedPageBreak/>
         <w:t>Documentación</w:t>
       </w:r>
+      <w:bookmarkEnd w:id="14"/>
     </w:p>
     <w:p>
       <w:pPr>
@@ -1505,8 +2159,353 @@
         <w:ind w:firstLine="0"/>
       </w:pPr>
     </w:p>
+    <w:p>
+      <w:pPr>
+        <w:pStyle w:val="Ttulo1"/>
+      </w:pPr>
+      <w:bookmarkStart w:id="15" w:name="_Toc145852361"/>
+      <w:r>
+        <w:t>Problemas de desarrollo</w:t>
+      </w:r>
+      <w:bookmarkEnd w:id="15"/>
+      <w:r>
+        <w:t xml:space="preserve"> </w:t>
+      </w:r>
+    </w:p>
+    <w:p>
+      <w:r>
+        <w:t>Se inicio con las conexiones de los leds a</w:t>
+      </w:r>
+      <w:r>
+        <w:t xml:space="preserve">l integrado y luego al Arduino, como se muestra en la siguiente imagen. </w:t>
+      </w:r>
+    </w:p>
+    <w:p>
+      <w:r>
+        <w:drawing>
+          <wp:inline distT="0" distB="0" distL="0" distR="0" wp14:anchorId="3F35AB48" wp14:editId="421F75A9">
+            <wp:extent cx="5943600" cy="2803525"/>
+            <wp:effectExtent l="0" t="0" r="0" b="0"/>
+            <wp:docPr id="511514021" name="Imagen 1"/>
+            <wp:cNvGraphicFramePr>
+              <a:graphicFrameLocks xmlns:a="http://schemas.openxmlformats.org/drawingml/2006/main" noChangeAspect="1"/>
+            </wp:cNvGraphicFramePr>
+            <a:graphic xmlns:a="http://schemas.openxmlformats.org/drawingml/2006/main">
+              <a:graphicData uri="http://schemas.openxmlformats.org/drawingml/2006/picture">
+                <pic:pic xmlns:pic="http://schemas.openxmlformats.org/drawingml/2006/picture">
+                  <pic:nvPicPr>
+                    <pic:cNvPr id="511514021" name=""/>
+                    <pic:cNvPicPr/>
+                  </pic:nvPicPr>
+                  <pic:blipFill>
+                    <a:blip r:embed="rId11"/>
+                    <a:stretch>
+                      <a:fillRect/>
+                    </a:stretch>
+                  </pic:blipFill>
+                  <pic:spPr>
+                    <a:xfrm>
+                      <a:off x="0" y="0"/>
+                      <a:ext cx="5943600" cy="2803525"/>
+                    </a:xfrm>
+                    <a:prstGeom prst="rect">
+                      <a:avLst/>
+                    </a:prstGeom>
+                  </pic:spPr>
+                </pic:pic>
+              </a:graphicData>
+            </a:graphic>
+          </wp:inline>
+        </w:drawing>
+      </w:r>
+    </w:p>
+    <w:p>
+      <w:r>
+        <w:t>Us</w:t>
+      </w:r>
+      <w:r>
+        <w:t>é</w:t>
+      </w:r>
+      <w:r>
+        <w:t xml:space="preserve"> el integrado 74HC595 para poder controlar los diferentes Leds, </w:t>
+      </w:r>
+      <w:r>
+        <w:t>entonces se realizaron las conexiones necesarias, según consultas en la web, tuve en cuenta algunas imágenes</w:t>
+      </w:r>
+      <w:r>
+        <w:t xml:space="preserve"> como referencia.</w:t>
+      </w:r>
+    </w:p>
+    <w:p>
+      <w:r>
+        <w:t xml:space="preserve">Las siguientes imágenes son las usadas como apoyo. </w:t>
+      </w:r>
+    </w:p>
+    <w:p>
+      <w:pPr>
+        <w:jc w:val="center"/>
+      </w:pPr>
+      <w:r>
+        <w:lastRenderedPageBreak/>
+        <w:drawing>
+          <wp:inline distT="0" distB="0" distL="0" distR="0" wp14:anchorId="5C0A4402" wp14:editId="59BFA6B9">
+            <wp:extent cx="2790825" cy="2518549"/>
+            <wp:effectExtent l="0" t="0" r="0" b="0"/>
+            <wp:docPr id="1890137800" name="Imagen 1"/>
+            <wp:cNvGraphicFramePr>
+              <a:graphicFrameLocks xmlns:a="http://schemas.openxmlformats.org/drawingml/2006/main" noChangeAspect="1"/>
+            </wp:cNvGraphicFramePr>
+            <a:graphic xmlns:a="http://schemas.openxmlformats.org/drawingml/2006/main">
+              <a:graphicData uri="http://schemas.openxmlformats.org/drawingml/2006/picture">
+                <pic:pic xmlns:pic="http://schemas.openxmlformats.org/drawingml/2006/picture">
+                  <pic:nvPicPr>
+                    <pic:cNvPr id="1890137800" name=""/>
+                    <pic:cNvPicPr/>
+                  </pic:nvPicPr>
+                  <pic:blipFill>
+                    <a:blip r:embed="rId12"/>
+                    <a:stretch>
+                      <a:fillRect/>
+                    </a:stretch>
+                  </pic:blipFill>
+                  <pic:spPr>
+                    <a:xfrm>
+                      <a:off x="0" y="0"/>
+                      <a:ext cx="2797379" cy="2524463"/>
+                    </a:xfrm>
+                    <a:prstGeom prst="rect">
+                      <a:avLst/>
+                    </a:prstGeom>
+                  </pic:spPr>
+                </pic:pic>
+              </a:graphicData>
+            </a:graphic>
+          </wp:inline>
+        </w:drawing>
+      </w:r>
+    </w:p>
+    <w:p>
+      <w:pPr>
+        <w:jc w:val="center"/>
+      </w:pPr>
+      <w:r>
+        <w:drawing>
+          <wp:inline distT="0" distB="0" distL="0" distR="0" wp14:anchorId="0BAA6EDD" wp14:editId="160DF5B0">
+            <wp:extent cx="4048125" cy="3077639"/>
+            <wp:effectExtent l="0" t="0" r="0" b="8890"/>
+            <wp:docPr id="1069468426" name="Imagen 1"/>
+            <wp:cNvGraphicFramePr>
+              <a:graphicFrameLocks xmlns:a="http://schemas.openxmlformats.org/drawingml/2006/main" noChangeAspect="1"/>
+            </wp:cNvGraphicFramePr>
+            <a:graphic xmlns:a="http://schemas.openxmlformats.org/drawingml/2006/main">
+              <a:graphicData uri="http://schemas.openxmlformats.org/drawingml/2006/picture">
+                <pic:pic xmlns:pic="http://schemas.openxmlformats.org/drawingml/2006/picture">
+                  <pic:nvPicPr>
+                    <pic:cNvPr id="1069468426" name=""/>
+                    <pic:cNvPicPr/>
+                  </pic:nvPicPr>
+                  <pic:blipFill>
+                    <a:blip r:embed="rId13"/>
+                    <a:stretch>
+                      <a:fillRect/>
+                    </a:stretch>
+                  </pic:blipFill>
+                  <pic:spPr>
+                    <a:xfrm>
+                      <a:off x="0" y="0"/>
+                      <a:ext cx="4056219" cy="3083793"/>
+                    </a:xfrm>
+                    <a:prstGeom prst="rect">
+                      <a:avLst/>
+                    </a:prstGeom>
+                  </pic:spPr>
+                </pic:pic>
+              </a:graphicData>
+            </a:graphic>
+          </wp:inline>
+        </w:drawing>
+      </w:r>
+    </w:p>
+    <w:p>
+      <w:pPr>
+        <w:jc w:val="center"/>
+      </w:pPr>
+    </w:p>
+    <w:p>
+      <w:r>
+        <w:t xml:space="preserve">Luego de hacer estas conexiones se programó </w:t>
+      </w:r>
+      <w:r>
+        <w:t xml:space="preserve">el código, </w:t>
+      </w:r>
+      <w:r>
+        <w:t xml:space="preserve">pero al </w:t>
+      </w:r>
+      <w:r>
+        <w:t>ejecutarlo</w:t>
+      </w:r>
+      <w:r>
+        <w:t xml:space="preserve"> para el encendido de los Leds, este corre correctamente, pero los Leds no enciende, este es uno de los primeros errores o dificultades halladas en el transcurso de la solución al caso. </w:t>
+      </w:r>
+    </w:p>
+    <w:p>
+      <w:r>
+        <w:t xml:space="preserve">Uno de los principales motivos de este error es </w:t>
+      </w:r>
+      <w:r>
+        <w:t>el conocimiento previo de</w:t>
+      </w:r>
+      <w:r>
+        <w:t xml:space="preserve"> los componentes</w:t>
+      </w:r>
+      <w:r>
+        <w:t xml:space="preserve"> utilizados</w:t>
+      </w:r>
+      <w:r>
+        <w:t>, ya que al no saber como funciona</w:t>
+      </w:r>
+      <w:r>
+        <w:t xml:space="preserve">n, nos guiamos por consultas externas. </w:t>
+      </w:r>
+    </w:p>
+    <w:p>
+      <w:r>
+        <w:lastRenderedPageBreak/>
+        <w:t>Aparte de ello, se hizo la conexión de leds directo al Arduino para validar si funcionaba y estos encendieron correctamente, por lo cual mi error es la conexión entre el Arduino, Inte</w:t>
+      </w:r>
+      <w:r>
+        <w:t xml:space="preserve">grado y los leds. </w:t>
+      </w:r>
+    </w:p>
+    <w:p>
+      <w:r>
+        <w:drawing>
+          <wp:inline distT="0" distB="0" distL="0" distR="0" wp14:anchorId="65E189F6" wp14:editId="63D329D5">
+            <wp:extent cx="5943600" cy="2797810"/>
+            <wp:effectExtent l="0" t="0" r="0" b="2540"/>
+            <wp:docPr id="629640962" name="Imagen 1"/>
+            <wp:cNvGraphicFramePr>
+              <a:graphicFrameLocks xmlns:a="http://schemas.openxmlformats.org/drawingml/2006/main" noChangeAspect="1"/>
+            </wp:cNvGraphicFramePr>
+            <a:graphic xmlns:a="http://schemas.openxmlformats.org/drawingml/2006/main">
+              <a:graphicData uri="http://schemas.openxmlformats.org/drawingml/2006/picture">
+                <pic:pic xmlns:pic="http://schemas.openxmlformats.org/drawingml/2006/picture">
+                  <pic:nvPicPr>
+                    <pic:cNvPr id="629640962" name=""/>
+                    <pic:cNvPicPr/>
+                  </pic:nvPicPr>
+                  <pic:blipFill>
+                    <a:blip r:embed="rId14"/>
+                    <a:stretch>
+                      <a:fillRect/>
+                    </a:stretch>
+                  </pic:blipFill>
+                  <pic:spPr>
+                    <a:xfrm>
+                      <a:off x="0" y="0"/>
+                      <a:ext cx="5943600" cy="2797810"/>
+                    </a:xfrm>
+                    <a:prstGeom prst="rect">
+                      <a:avLst/>
+                    </a:prstGeom>
+                  </pic:spPr>
+                </pic:pic>
+              </a:graphicData>
+            </a:graphic>
+          </wp:inline>
+        </w:drawing>
+      </w:r>
+    </w:p>
+    <w:p>
+      <w:r>
+        <w:t xml:space="preserve">Este es el circuito extra que use para validar las conexiones, aquí conecte el integrado </w:t>
+      </w:r>
+      <w:r>
+        <w:t xml:space="preserve">al Arduino y luego los leds al Integrado, pero no funciono, entonces conecte directamente los leds al Arduino para validar y estos encendieron con el código programado. </w:t>
+      </w:r>
+    </w:p>
+    <w:p>
+      <w:r>
+        <w:drawing>
+          <wp:inline distT="0" distB="0" distL="0" distR="0" wp14:anchorId="78C718DB" wp14:editId="2863F3F1">
+            <wp:extent cx="5943600" cy="2551430"/>
+            <wp:effectExtent l="0" t="0" r="0" b="1270"/>
+            <wp:docPr id="94689054" name="Imagen 1"/>
+            <wp:cNvGraphicFramePr>
+              <a:graphicFrameLocks xmlns:a="http://schemas.openxmlformats.org/drawingml/2006/main" noChangeAspect="1"/>
+            </wp:cNvGraphicFramePr>
+            <a:graphic xmlns:a="http://schemas.openxmlformats.org/drawingml/2006/main">
+              <a:graphicData uri="http://schemas.openxmlformats.org/drawingml/2006/picture">
+                <pic:pic xmlns:pic="http://schemas.openxmlformats.org/drawingml/2006/picture">
+                  <pic:nvPicPr>
+                    <pic:cNvPr id="94689054" name=""/>
+                    <pic:cNvPicPr/>
+                  </pic:nvPicPr>
+                  <pic:blipFill>
+                    <a:blip r:embed="rId15"/>
+                    <a:stretch>
+                      <a:fillRect/>
+                    </a:stretch>
+                  </pic:blipFill>
+                  <pic:spPr>
+                    <a:xfrm>
+                      <a:off x="0" y="0"/>
+                      <a:ext cx="5943600" cy="2551430"/>
+                    </a:xfrm>
+                    <a:prstGeom prst="rect">
+                      <a:avLst/>
+                    </a:prstGeom>
+                  </pic:spPr>
+                </pic:pic>
+              </a:graphicData>
+            </a:graphic>
+          </wp:inline>
+        </w:drawing>
+      </w:r>
+    </w:p>
+    <w:p>
+      <w:r>
+        <w:lastRenderedPageBreak/>
+        <w:drawing>
+          <wp:inline distT="0" distB="0" distL="0" distR="0" wp14:anchorId="2D56CD30" wp14:editId="521232D4">
+            <wp:extent cx="5943600" cy="2767330"/>
+            <wp:effectExtent l="0" t="0" r="0" b="0"/>
+            <wp:docPr id="51842804" name="Imagen 1"/>
+            <wp:cNvGraphicFramePr>
+              <a:graphicFrameLocks xmlns:a="http://schemas.openxmlformats.org/drawingml/2006/main" noChangeAspect="1"/>
+            </wp:cNvGraphicFramePr>
+            <a:graphic xmlns:a="http://schemas.openxmlformats.org/drawingml/2006/main">
+              <a:graphicData uri="http://schemas.openxmlformats.org/drawingml/2006/picture">
+                <pic:pic xmlns:pic="http://schemas.openxmlformats.org/drawingml/2006/picture">
+                  <pic:nvPicPr>
+                    <pic:cNvPr id="51842804" name=""/>
+                    <pic:cNvPicPr/>
+                  </pic:nvPicPr>
+                  <pic:blipFill>
+                    <a:blip r:embed="rId16"/>
+                    <a:stretch>
+                      <a:fillRect/>
+                    </a:stretch>
+                  </pic:blipFill>
+                  <pic:spPr>
+                    <a:xfrm>
+                      <a:off x="0" y="0"/>
+                      <a:ext cx="5943600" cy="2767330"/>
+                    </a:xfrm>
+                    <a:prstGeom prst="rect">
+                      <a:avLst/>
+                    </a:prstGeom>
+                  </pic:spPr>
+                </pic:pic>
+              </a:graphicData>
+            </a:graphic>
+          </wp:inline>
+        </w:drawing>
+      </w:r>
+    </w:p>
+    <w:p/>
     <w:sectPr>
-      <w:headerReference w:type="default" r:id="rId11"/>
+      <w:headerReference w:type="default" r:id="rId17"/>
       <w:pgSz w:w="12240" w:h="15840"/>
       <w:pgMar w:top="1440" w:right="1440" w:bottom="1440" w:left="1440" w:header="720" w:footer="720" w:gutter="0"/>
       <w:cols w:space="720"/>
@@ -3462,12 +4461,7 @@
 </file>
 
 <file path=customXml/item1.xml><?xml version="1.0" encoding="utf-8"?>
-<?mso-contentType ?>
-<FormTemplates xmlns="http://schemas.microsoft.com/sharepoint/v3/contenttype/forms">
-  <Display>DocumentLibraryForm</Display>
-  <Edit>DocumentLibraryForm</Edit>
-  <New>DocumentLibraryForm</New>
-</FormTemplates>
+<b:Sources xmlns:b="http://schemas.openxmlformats.org/officeDocument/2006/bibliography" xmlns="http://schemas.openxmlformats.org/officeDocument/2006/bibliography" SelectedStyle="\APASixthEditionOfficeOnline.xsl" StyleName="APA" Version="6"/>
 </file>
 
 <file path=customXml/item2.xml><?xml version="1.0" encoding="utf-8"?>
@@ -3647,13 +4641,18 @@
 </file>
 
 <file path=customXml/item3.xml><?xml version="1.0" encoding="utf-8"?>
-<b:Sources xmlns:b="http://schemas.openxmlformats.org/officeDocument/2006/bibliography" xmlns="http://schemas.openxmlformats.org/officeDocument/2006/bibliography" SelectedStyle="\APASixthEditionOfficeOnline.xsl" StyleName="APA" Version="6"/>
+<?mso-contentType ?>
+<FormTemplates xmlns="http://schemas.microsoft.com/sharepoint/v3/contenttype/forms">
+  <Display>DocumentLibraryForm</Display>
+  <Edit>DocumentLibraryForm</Edit>
+  <New>DocumentLibraryForm</New>
+</FormTemplates>
 </file>
 
 <file path=customXml/itemProps1.xml><?xml version="1.0" encoding="utf-8"?>
-<ds:datastoreItem xmlns:ds="http://schemas.openxmlformats.org/officeDocument/2006/customXml" ds:itemID="{3BD788DE-1004-456C-A69F-A7242248FDEE}">
+<ds:datastoreItem xmlns:ds="http://schemas.openxmlformats.org/officeDocument/2006/customXml" ds:itemID="{C9E0BA61-6FB0-4700-9E96-308F302D65BC}">
   <ds:schemaRefs>
-    <ds:schemaRef ds:uri="http://schemas.microsoft.com/sharepoint/v3/contenttype/forms"/>
+    <ds:schemaRef ds:uri="http://schemas.openxmlformats.org/officeDocument/2006/bibliography"/>
   </ds:schemaRefs>
 </ds:datastoreItem>
 </file>
@@ -3677,9 +4676,9 @@
 </file>
 
 <file path=customXml/itemProps3.xml><?xml version="1.0" encoding="utf-8"?>
-<ds:datastoreItem xmlns:ds="http://schemas.openxmlformats.org/officeDocument/2006/customXml" ds:itemID="{C9E0BA61-6FB0-4700-9E96-308F302D65BC}">
+<ds:datastoreItem xmlns:ds="http://schemas.openxmlformats.org/officeDocument/2006/customXml" ds:itemID="{3BD788DE-1004-456C-A69F-A7242248FDEE}">
   <ds:schemaRefs>
-    <ds:schemaRef ds:uri="http://schemas.openxmlformats.org/officeDocument/2006/bibliography"/>
+    <ds:schemaRef ds:uri="http://schemas.microsoft.com/sharepoint/v3/contenttype/forms"/>
   </ds:schemaRefs>
 </ds:datastoreItem>
 </file>
</xml_diff>

<commit_message>
Actualizacion de circuitos y desarollo de funcion imagen
</commit_message>
<xml_diff>
--- a/Informe.docx
+++ b/Informe.docx
@@ -294,7 +294,7 @@
           <w:r>
             <w:fldChar w:fldCharType="separate"/>
           </w:r>
-          <w:hyperlink w:anchor="_Toc146031828" w:history="1">
+          <w:hyperlink w:anchor="_Toc146044267" w:history="1">
             <w:r>
               <w:rPr>
                 <w:rStyle w:val="Hipervnculo"/>
@@ -321,7 +321,7 @@
                 <w:noProof/>
                 <w:webHidden/>
               </w:rPr>
-              <w:instrText xml:space="preserve"> PAGEREF _Toc146031828 \h </w:instrText>
+              <w:instrText xml:space="preserve"> PAGEREF _Toc146044267 \h </w:instrText>
             </w:r>
             <w:r>
               <w:rPr>
@@ -341,7 +341,7 @@
                 <w:noProof/>
                 <w:webHidden/>
               </w:rPr>
-              <w:t>4</w:t>
+              <w:t>3</w:t>
             </w:r>
             <w:r>
               <w:rPr>
@@ -368,7 +368,7 @@
               <w14:ligatures w14:val="standardContextual"/>
             </w:rPr>
           </w:pPr>
-          <w:hyperlink w:anchor="_Toc146031829" w:history="1">
+          <w:hyperlink w:anchor="_Toc146044268" w:history="1">
             <w:r>
               <w:rPr>
                 <w:rStyle w:val="Hipervnculo"/>
@@ -395,7 +395,7 @@
                 <w:noProof/>
                 <w:webHidden/>
               </w:rPr>
-              <w:instrText xml:space="preserve"> PAGEREF _Toc146031829 \h </w:instrText>
+              <w:instrText xml:space="preserve"> PAGEREF _Toc146044268 \h </w:instrText>
             </w:r>
             <w:r>
               <w:rPr>
@@ -415,7 +415,7 @@
                 <w:noProof/>
                 <w:webHidden/>
               </w:rPr>
-              <w:t>5</w:t>
+              <w:t>4</w:t>
             </w:r>
             <w:r>
               <w:rPr>
@@ -442,7 +442,7 @@
               <w14:ligatures w14:val="standardContextual"/>
             </w:rPr>
           </w:pPr>
-          <w:hyperlink w:anchor="_Toc146031830" w:history="1">
+          <w:hyperlink w:anchor="_Toc146044269" w:history="1">
             <w:r>
               <w:rPr>
                 <w:rStyle w:val="Hipervnculo"/>
@@ -469,7 +469,7 @@
                 <w:noProof/>
                 <w:webHidden/>
               </w:rPr>
-              <w:instrText xml:space="preserve"> PAGEREF _Toc146031830 \h </w:instrText>
+              <w:instrText xml:space="preserve"> PAGEREF _Toc146044269 \h </w:instrText>
             </w:r>
             <w:r>
               <w:rPr>
@@ -489,7 +489,7 @@
                 <w:noProof/>
                 <w:webHidden/>
               </w:rPr>
-              <w:t>5</w:t>
+              <w:t>4</w:t>
             </w:r>
             <w:r>
               <w:rPr>
@@ -516,7 +516,7 @@
               <w14:ligatures w14:val="standardContextual"/>
             </w:rPr>
           </w:pPr>
-          <w:hyperlink w:anchor="_Toc146031831" w:history="1">
+          <w:hyperlink w:anchor="_Toc146044270" w:history="1">
             <w:r>
               <w:rPr>
                 <w:rStyle w:val="Hipervnculo"/>
@@ -543,7 +543,7 @@
                 <w:noProof/>
                 <w:webHidden/>
               </w:rPr>
-              <w:instrText xml:space="preserve"> PAGEREF _Toc146031831 \h </w:instrText>
+              <w:instrText xml:space="preserve"> PAGEREF _Toc146044270 \h </w:instrText>
             </w:r>
             <w:r>
               <w:rPr>
@@ -563,7 +563,7 @@
                 <w:noProof/>
                 <w:webHidden/>
               </w:rPr>
-              <w:t>5</w:t>
+              <w:t>4</w:t>
             </w:r>
             <w:r>
               <w:rPr>
@@ -590,7 +590,7 @@
               <w14:ligatures w14:val="standardContextual"/>
             </w:rPr>
           </w:pPr>
-          <w:hyperlink w:anchor="_Toc146031832" w:history="1">
+          <w:hyperlink w:anchor="_Toc146044271" w:history="1">
             <w:r>
               <w:rPr>
                 <w:rStyle w:val="Hipervnculo"/>
@@ -617,7 +617,7 @@
                 <w:noProof/>
                 <w:webHidden/>
               </w:rPr>
-              <w:instrText xml:space="preserve"> PAGEREF _Toc146031832 \h </w:instrText>
+              <w:instrText xml:space="preserve"> PAGEREF _Toc146044271 \h </w:instrText>
             </w:r>
             <w:r>
               <w:rPr>
@@ -637,7 +637,7 @@
                 <w:noProof/>
                 <w:webHidden/>
               </w:rPr>
-              <w:t>5</w:t>
+              <w:t>4</w:t>
             </w:r>
             <w:r>
               <w:rPr>
@@ -664,7 +664,7 @@
               <w14:ligatures w14:val="standardContextual"/>
             </w:rPr>
           </w:pPr>
-          <w:hyperlink w:anchor="_Toc146031833" w:history="1">
+          <w:hyperlink w:anchor="_Toc146044272" w:history="1">
             <w:r>
               <w:rPr>
                 <w:rStyle w:val="Hipervnculo"/>
@@ -691,7 +691,7 @@
                 <w:noProof/>
                 <w:webHidden/>
               </w:rPr>
-              <w:instrText xml:space="preserve"> PAGEREF _Toc146031833 \h </w:instrText>
+              <w:instrText xml:space="preserve"> PAGEREF _Toc146044272 \h </w:instrText>
             </w:r>
             <w:r>
               <w:rPr>
@@ -711,7 +711,7 @@
                 <w:noProof/>
                 <w:webHidden/>
               </w:rPr>
-              <w:t>6</w:t>
+              <w:t>5</w:t>
             </w:r>
             <w:r>
               <w:rPr>
@@ -738,7 +738,7 @@
               <w14:ligatures w14:val="standardContextual"/>
             </w:rPr>
           </w:pPr>
-          <w:hyperlink w:anchor="_Toc146031834" w:history="1">
+          <w:hyperlink w:anchor="_Toc146044273" w:history="1">
             <w:r>
               <w:rPr>
                 <w:rStyle w:val="Hipervnculo"/>
@@ -765,7 +765,7 @@
                 <w:noProof/>
                 <w:webHidden/>
               </w:rPr>
-              <w:instrText xml:space="preserve"> PAGEREF _Toc146031834 \h </w:instrText>
+              <w:instrText xml:space="preserve"> PAGEREF _Toc146044273 \h </w:instrText>
             </w:r>
             <w:r>
               <w:rPr>
@@ -785,7 +785,7 @@
                 <w:noProof/>
                 <w:webHidden/>
               </w:rPr>
-              <w:t>6</w:t>
+              <w:t>5</w:t>
             </w:r>
             <w:r>
               <w:rPr>
@@ -812,7 +812,7 @@
               <w14:ligatures w14:val="standardContextual"/>
             </w:rPr>
           </w:pPr>
-          <w:hyperlink w:anchor="_Toc146031835" w:history="1">
+          <w:hyperlink w:anchor="_Toc146044274" w:history="1">
             <w:r>
               <w:rPr>
                 <w:rStyle w:val="Hipervnculo"/>
@@ -839,7 +839,7 @@
                 <w:noProof/>
                 <w:webHidden/>
               </w:rPr>
-              <w:instrText xml:space="preserve"> PAGEREF _Toc146031835 \h </w:instrText>
+              <w:instrText xml:space="preserve"> PAGEREF _Toc146044274 \h </w:instrText>
             </w:r>
             <w:r>
               <w:rPr>
@@ -859,7 +859,7 @@
                 <w:noProof/>
                 <w:webHidden/>
               </w:rPr>
-              <w:t>6</w:t>
+              <w:t>5</w:t>
             </w:r>
             <w:r>
               <w:rPr>
@@ -886,7 +886,7 @@
               <w14:ligatures w14:val="standardContextual"/>
             </w:rPr>
           </w:pPr>
-          <w:hyperlink w:anchor="_Toc146031836" w:history="1">
+          <w:hyperlink w:anchor="_Toc146044275" w:history="1">
             <w:r>
               <w:rPr>
                 <w:rStyle w:val="Hipervnculo"/>
@@ -913,7 +913,7 @@
                 <w:noProof/>
                 <w:webHidden/>
               </w:rPr>
-              <w:instrText xml:space="preserve"> PAGEREF _Toc146031836 \h </w:instrText>
+              <w:instrText xml:space="preserve"> PAGEREF _Toc146044275 \h </w:instrText>
             </w:r>
             <w:r>
               <w:rPr>
@@ -933,7 +933,7 @@
                 <w:noProof/>
                 <w:webHidden/>
               </w:rPr>
-              <w:t>6</w:t>
+              <w:t>5</w:t>
             </w:r>
             <w:r>
               <w:rPr>
@@ -960,7 +960,7 @@
               <w14:ligatures w14:val="standardContextual"/>
             </w:rPr>
           </w:pPr>
-          <w:hyperlink w:anchor="_Toc146031837" w:history="1">
+          <w:hyperlink w:anchor="_Toc146044276" w:history="1">
             <w:r>
               <w:rPr>
                 <w:rStyle w:val="Hipervnculo"/>
@@ -987,7 +987,7 @@
                 <w:noProof/>
                 <w:webHidden/>
               </w:rPr>
-              <w:instrText xml:space="preserve"> PAGEREF _Toc146031837 \h </w:instrText>
+              <w:instrText xml:space="preserve"> PAGEREF _Toc146044276 \h </w:instrText>
             </w:r>
             <w:r>
               <w:rPr>
@@ -1007,7 +1007,7 @@
                 <w:noProof/>
                 <w:webHidden/>
               </w:rPr>
-              <w:t>7</w:t>
+              <w:t>6</w:t>
             </w:r>
             <w:r>
               <w:rPr>
@@ -1034,7 +1034,7 @@
               <w14:ligatures w14:val="standardContextual"/>
             </w:rPr>
           </w:pPr>
-          <w:hyperlink w:anchor="_Toc146031838" w:history="1">
+          <w:hyperlink w:anchor="_Toc146044277" w:history="1">
             <w:r>
               <w:rPr>
                 <w:rStyle w:val="Hipervnculo"/>
@@ -1061,7 +1061,7 @@
                 <w:noProof/>
                 <w:webHidden/>
               </w:rPr>
-              <w:instrText xml:space="preserve"> PAGEREF _Toc146031838 \h </w:instrText>
+              <w:instrText xml:space="preserve"> PAGEREF _Toc146044277 \h </w:instrText>
             </w:r>
             <w:r>
               <w:rPr>
@@ -1081,7 +1081,7 @@
                 <w:noProof/>
                 <w:webHidden/>
               </w:rPr>
-              <w:t>7</w:t>
+              <w:t>6</w:t>
             </w:r>
             <w:r>
               <w:rPr>
@@ -1108,7 +1108,7 @@
               <w14:ligatures w14:val="standardContextual"/>
             </w:rPr>
           </w:pPr>
-          <w:hyperlink w:anchor="_Toc146031839" w:history="1">
+          <w:hyperlink w:anchor="_Toc146044278" w:history="1">
             <w:r>
               <w:rPr>
                 <w:rStyle w:val="Hipervnculo"/>
@@ -1135,7 +1135,7 @@
                 <w:noProof/>
                 <w:webHidden/>
               </w:rPr>
-              <w:instrText xml:space="preserve"> PAGEREF _Toc146031839 \h </w:instrText>
+              <w:instrText xml:space="preserve"> PAGEREF _Toc146044278 \h </w:instrText>
             </w:r>
             <w:r>
               <w:rPr>
@@ -1155,7 +1155,7 @@
                 <w:noProof/>
                 <w:webHidden/>
               </w:rPr>
-              <w:t>7</w:t>
+              <w:t>6</w:t>
             </w:r>
             <w:r>
               <w:rPr>
@@ -1182,7 +1182,7 @@
               <w14:ligatures w14:val="standardContextual"/>
             </w:rPr>
           </w:pPr>
-          <w:hyperlink w:anchor="_Toc146031840" w:history="1">
+          <w:hyperlink w:anchor="_Toc146044279" w:history="1">
             <w:r>
               <w:rPr>
                 <w:rStyle w:val="Hipervnculo"/>
@@ -1209,7 +1209,7 @@
                 <w:noProof/>
                 <w:webHidden/>
               </w:rPr>
-              <w:instrText xml:space="preserve"> PAGEREF _Toc146031840 \h </w:instrText>
+              <w:instrText xml:space="preserve"> PAGEREF _Toc146044279 \h </w:instrText>
             </w:r>
             <w:r>
               <w:rPr>
@@ -1229,7 +1229,7 @@
                 <w:noProof/>
                 <w:webHidden/>
               </w:rPr>
-              <w:t>7</w:t>
+              <w:t>6</w:t>
             </w:r>
             <w:r>
               <w:rPr>
@@ -1256,7 +1256,7 @@
               <w14:ligatures w14:val="standardContextual"/>
             </w:rPr>
           </w:pPr>
-          <w:hyperlink w:anchor="_Toc146031841" w:history="1">
+          <w:hyperlink w:anchor="_Toc146044280" w:history="1">
             <w:r>
               <w:rPr>
                 <w:rStyle w:val="Hipervnculo"/>
@@ -1283,7 +1283,7 @@
                 <w:noProof/>
                 <w:webHidden/>
               </w:rPr>
-              <w:instrText xml:space="preserve"> PAGEREF _Toc146031841 \h </w:instrText>
+              <w:instrText xml:space="preserve"> PAGEREF _Toc146044280 \h </w:instrText>
             </w:r>
             <w:r>
               <w:rPr>
@@ -1303,7 +1303,7 @@
                 <w:noProof/>
                 <w:webHidden/>
               </w:rPr>
-              <w:t>7</w:t>
+              <w:t>6</w:t>
             </w:r>
             <w:r>
               <w:rPr>
@@ -1330,7 +1330,7 @@
               <w14:ligatures w14:val="standardContextual"/>
             </w:rPr>
           </w:pPr>
-          <w:hyperlink w:anchor="_Toc146031842" w:history="1">
+          <w:hyperlink w:anchor="_Toc146044281" w:history="1">
             <w:r>
               <w:rPr>
                 <w:rStyle w:val="Hipervnculo"/>
@@ -1357,7 +1357,7 @@
                 <w:noProof/>
                 <w:webHidden/>
               </w:rPr>
-              <w:instrText xml:space="preserve"> PAGEREF _Toc146031842 \h </w:instrText>
+              <w:instrText xml:space="preserve"> PAGEREF _Toc146044281 \h </w:instrText>
             </w:r>
             <w:r>
               <w:rPr>
@@ -1377,7 +1377,81 @@
                 <w:noProof/>
                 <w:webHidden/>
               </w:rPr>
-              <w:t>8</w:t>
+              <w:t>7</w:t>
+            </w:r>
+            <w:r>
+              <w:rPr>
+                <w:noProof/>
+                <w:webHidden/>
+              </w:rPr>
+              <w:fldChar w:fldCharType="end"/>
+            </w:r>
+          </w:hyperlink>
+        </w:p>
+        <w:p>
+          <w:pPr>
+            <w:pStyle w:val="TDC1"/>
+            <w:tabs>
+              <w:tab w:val="right" w:pos="9350"/>
+            </w:tabs>
+            <w:rPr>
+              <w:rFonts w:asciiTheme="minorHAnsi" w:eastAsiaTheme="minorEastAsia" w:hAnsiTheme="minorHAnsi" w:cstheme="minorBidi"/>
+              <w:noProof/>
+              <w:kern w:val="2"/>
+              <w:szCs w:val="22"/>
+              <w:shd w:val="clear" w:color="auto" w:fill="auto"/>
+              <w:lang w:eastAsia="es-CO"/>
+              <w14:ligatures w14:val="standardContextual"/>
+            </w:rPr>
+          </w:pPr>
+          <w:hyperlink w:anchor="_Toc146044282" w:history="1">
+            <w:r>
+              <w:rPr>
+                <w:rStyle w:val="Hipervnculo"/>
+                <w:noProof/>
+              </w:rPr>
+              <w:t>Algoritmos desarrollados</w:t>
+            </w:r>
+            <w:r>
+              <w:rPr>
+                <w:noProof/>
+                <w:webHidden/>
+              </w:rPr>
+              <w:tab/>
+            </w:r>
+            <w:r>
+              <w:rPr>
+                <w:noProof/>
+                <w:webHidden/>
+              </w:rPr>
+              <w:fldChar w:fldCharType="begin"/>
+            </w:r>
+            <w:r>
+              <w:rPr>
+                <w:noProof/>
+                <w:webHidden/>
+              </w:rPr>
+              <w:instrText xml:space="preserve"> PAGEREF _Toc146044282 \h </w:instrText>
+            </w:r>
+            <w:r>
+              <w:rPr>
+                <w:noProof/>
+                <w:webHidden/>
+              </w:rPr>
+            </w:r>
+            <w:r>
+              <w:rPr>
+                <w:noProof/>
+                <w:webHidden/>
+              </w:rPr>
+              <w:fldChar w:fldCharType="separate"/>
+            </w:r>
+            <w:r>
+              <w:rPr>
+                <w:noProof/>
+                <w:webHidden/>
+              </w:rPr>
+              <w:t>7</w:t>
             </w:r>
             <w:r>
               <w:rPr>
@@ -1404,13 +1478,13 @@
               <w14:ligatures w14:val="standardContextual"/>
             </w:rPr>
           </w:pPr>
-          <w:hyperlink w:anchor="_Toc146031843" w:history="1">
+          <w:hyperlink w:anchor="_Toc146044283" w:history="1">
             <w:r>
               <w:rPr>
                 <w:rStyle w:val="Hipervnculo"/>
                 <w:noProof/>
               </w:rPr>
-              <w:t>Conexiones</w:t>
+              <w:t>Código para el encendido de los leds (Verificacion)</w:t>
             </w:r>
             <w:r>
               <w:rPr>
@@ -1431,7 +1505,81 @@
                 <w:noProof/>
                 <w:webHidden/>
               </w:rPr>
-              <w:instrText xml:space="preserve"> PAGEREF _Toc146031843 \h </w:instrText>
+              <w:instrText xml:space="preserve"> PAGEREF _Toc146044283 \h </w:instrText>
+            </w:r>
+            <w:r>
+              <w:rPr>
+                <w:noProof/>
+                <w:webHidden/>
+              </w:rPr>
+            </w:r>
+            <w:r>
+              <w:rPr>
+                <w:noProof/>
+                <w:webHidden/>
+              </w:rPr>
+              <w:fldChar w:fldCharType="separate"/>
+            </w:r>
+            <w:r>
+              <w:rPr>
+                <w:noProof/>
+                <w:webHidden/>
+              </w:rPr>
+              <w:t>7</w:t>
+            </w:r>
+            <w:r>
+              <w:rPr>
+                <w:noProof/>
+                <w:webHidden/>
+              </w:rPr>
+              <w:fldChar w:fldCharType="end"/>
+            </w:r>
+          </w:hyperlink>
+        </w:p>
+        <w:p>
+          <w:pPr>
+            <w:pStyle w:val="TDC1"/>
+            <w:tabs>
+              <w:tab w:val="right" w:pos="9350"/>
+            </w:tabs>
+            <w:rPr>
+              <w:rFonts w:asciiTheme="minorHAnsi" w:eastAsiaTheme="minorEastAsia" w:hAnsiTheme="minorHAnsi" w:cstheme="minorBidi"/>
+              <w:noProof/>
+              <w:kern w:val="2"/>
+              <w:szCs w:val="22"/>
+              <w:shd w:val="clear" w:color="auto" w:fill="auto"/>
+              <w:lang w:eastAsia="es-CO"/>
+              <w14:ligatures w14:val="standardContextual"/>
+            </w:rPr>
+          </w:pPr>
+          <w:hyperlink w:anchor="_Toc146044284" w:history="1">
+            <w:r>
+              <w:rPr>
+                <w:rStyle w:val="Hipervnculo"/>
+                <w:noProof/>
+              </w:rPr>
+              <w:t>Problemas de desarrollo</w:t>
+            </w:r>
+            <w:r>
+              <w:rPr>
+                <w:noProof/>
+                <w:webHidden/>
+              </w:rPr>
+              <w:tab/>
+            </w:r>
+            <w:r>
+              <w:rPr>
+                <w:noProof/>
+                <w:webHidden/>
+              </w:rPr>
+              <w:fldChar w:fldCharType="begin"/>
+            </w:r>
+            <w:r>
+              <w:rPr>
+                <w:noProof/>
+                <w:webHidden/>
+              </w:rPr>
+              <w:instrText xml:space="preserve"> PAGEREF _Toc146044284 \h </w:instrText>
             </w:r>
             <w:r>
               <w:rPr>
@@ -1478,13 +1626,13 @@
               <w14:ligatures w14:val="standardContextual"/>
             </w:rPr>
           </w:pPr>
-          <w:hyperlink w:anchor="_Toc146031844" w:history="1">
+          <w:hyperlink w:anchor="_Toc146044285" w:history="1">
             <w:r>
               <w:rPr>
                 <w:rStyle w:val="Hipervnculo"/>
                 <w:noProof/>
               </w:rPr>
-              <w:t>Algoritmos o códigos de programación</w:t>
+              <w:t>Conexiones - Errores</w:t>
             </w:r>
             <w:r>
               <w:rPr>
@@ -1505,7 +1653,7 @@
                 <w:noProof/>
                 <w:webHidden/>
               </w:rPr>
-              <w:instrText xml:space="preserve"> PAGEREF _Toc146031844 \h </w:instrText>
+              <w:instrText xml:space="preserve"> PAGEREF _Toc146044285 \h </w:instrText>
             </w:r>
             <w:r>
               <w:rPr>
@@ -1525,7 +1673,81 @@
                 <w:noProof/>
                 <w:webHidden/>
               </w:rPr>
-              <w:t>9</w:t>
+              <w:t>8</w:t>
+            </w:r>
+            <w:r>
+              <w:rPr>
+                <w:noProof/>
+                <w:webHidden/>
+              </w:rPr>
+              <w:fldChar w:fldCharType="end"/>
+            </w:r>
+          </w:hyperlink>
+        </w:p>
+        <w:p>
+          <w:pPr>
+            <w:pStyle w:val="TDC2"/>
+            <w:tabs>
+              <w:tab w:val="right" w:pos="9350"/>
+            </w:tabs>
+            <w:rPr>
+              <w:rFonts w:asciiTheme="minorHAnsi" w:eastAsiaTheme="minorEastAsia" w:hAnsiTheme="minorHAnsi" w:cstheme="minorBidi"/>
+              <w:noProof/>
+              <w:kern w:val="2"/>
+              <w:szCs w:val="22"/>
+              <w:shd w:val="clear" w:color="auto" w:fill="auto"/>
+              <w:lang w:eastAsia="es-CO"/>
+              <w14:ligatures w14:val="standardContextual"/>
+            </w:rPr>
+          </w:pPr>
+          <w:hyperlink w:anchor="_Toc146044286" w:history="1">
+            <w:r>
+              <w:rPr>
+                <w:rStyle w:val="Hipervnculo"/>
+                <w:noProof/>
+              </w:rPr>
+              <w:t>Errores en código de programación</w:t>
+            </w:r>
+            <w:r>
+              <w:rPr>
+                <w:noProof/>
+                <w:webHidden/>
+              </w:rPr>
+              <w:tab/>
+            </w:r>
+            <w:r>
+              <w:rPr>
+                <w:noProof/>
+                <w:webHidden/>
+              </w:rPr>
+              <w:fldChar w:fldCharType="begin"/>
+            </w:r>
+            <w:r>
+              <w:rPr>
+                <w:noProof/>
+                <w:webHidden/>
+              </w:rPr>
+              <w:instrText xml:space="preserve"> PAGEREF _Toc146044286 \h </w:instrText>
+            </w:r>
+            <w:r>
+              <w:rPr>
+                <w:noProof/>
+                <w:webHidden/>
+              </w:rPr>
+            </w:r>
+            <w:r>
+              <w:rPr>
+                <w:noProof/>
+                <w:webHidden/>
+              </w:rPr>
+              <w:fldChar w:fldCharType="separate"/>
+            </w:r>
+            <w:r>
+              <w:rPr>
+                <w:noProof/>
+                <w:webHidden/>
+              </w:rPr>
+              <w:t>11</w:t>
             </w:r>
             <w:r>
               <w:rPr>
@@ -1552,13 +1774,13 @@
               <w14:ligatures w14:val="standardContextual"/>
             </w:rPr>
           </w:pPr>
-          <w:hyperlink w:anchor="_Toc146031845" w:history="1">
+          <w:hyperlink w:anchor="_Toc146044287" w:history="1">
             <w:r>
               <w:rPr>
                 <w:rStyle w:val="Hipervnculo"/>
                 <w:noProof/>
               </w:rPr>
-              <w:t>Código para el encendido de los leds:</w:t>
+              <w:t>Encendido</w:t>
             </w:r>
             <w:r>
               <w:rPr>
@@ -1579,7 +1801,7 @@
                 <w:noProof/>
                 <w:webHidden/>
               </w:rPr>
-              <w:instrText xml:space="preserve"> PAGEREF _Toc146031845 \h </w:instrText>
+              <w:instrText xml:space="preserve"> PAGEREF _Toc146044287 \h </w:instrText>
             </w:r>
             <w:r>
               <w:rPr>
@@ -1599,7 +1821,7 @@
                 <w:noProof/>
                 <w:webHidden/>
               </w:rPr>
-              <w:t>9</w:t>
+              <w:t>11</w:t>
             </w:r>
             <w:r>
               <w:rPr>
@@ -1612,7 +1834,7 @@
         </w:p>
         <w:p>
           <w:pPr>
-            <w:pStyle w:val="TDC1"/>
+            <w:pStyle w:val="TDC3"/>
             <w:tabs>
               <w:tab w:val="right" w:pos="9350"/>
             </w:tabs>
@@ -1626,13 +1848,13 @@
               <w14:ligatures w14:val="standardContextual"/>
             </w:rPr>
           </w:pPr>
-          <w:hyperlink w:anchor="_Toc146031846" w:history="1">
+          <w:hyperlink w:anchor="_Toc146044288" w:history="1">
             <w:r>
               <w:rPr>
                 <w:rStyle w:val="Hipervnculo"/>
                 <w:noProof/>
               </w:rPr>
-              <w:t>Problemas de desarrollo</w:t>
+              <w:t>Patrón X</w:t>
             </w:r>
             <w:r>
               <w:rPr>
@@ -1653,7 +1875,7 @@
                 <w:noProof/>
                 <w:webHidden/>
               </w:rPr>
-              <w:instrText xml:space="preserve"> PAGEREF _Toc146031846 \h </w:instrText>
+              <w:instrText xml:space="preserve"> PAGEREF _Toc146044288 \h </w:instrText>
             </w:r>
             <w:r>
               <w:rPr>
@@ -1673,7 +1895,7 @@
                 <w:noProof/>
                 <w:webHidden/>
               </w:rPr>
-              <w:t>11</w:t>
+              <w:t>13</w:t>
             </w:r>
             <w:r>
               <w:rPr>
@@ -1699,32 +1921,44 @@
     </w:sdt>
     <w:p>
       <w:pPr>
-        <w:jc w:val="center"/>
-      </w:pPr>
-    </w:p>
-    <w:p>
-      <w:pPr>
-        <w:ind w:firstLine="0"/>
-        <w:rPr>
-          <w:b/>
-          <w:bCs/>
-        </w:rPr>
-      </w:pPr>
-      <w:r>
-        <w:br w:type="page"/>
-      </w:r>
-    </w:p>
-    <w:p>
-      <w:pPr>
         <w:pStyle w:val="Ttulo1"/>
       </w:pPr>
-      <w:bookmarkStart w:id="0" w:name="_Toc146031828"/>
-      <w:r>
-        <w:lastRenderedPageBreak/>
+      <w:bookmarkStart w:id="0" w:name="_Toc146044267"/>
+    </w:p>
+    <w:p>
+      <w:pPr>
+        <w:pStyle w:val="Ttulo1"/>
+      </w:pPr>
+    </w:p>
+    <w:p>
+      <w:pPr>
+        <w:pStyle w:val="Ttulo1"/>
+      </w:pPr>
+    </w:p>
+    <w:p>
+      <w:pPr>
+        <w:pStyle w:val="Ttulo1"/>
+      </w:pPr>
+      <w:r>
         <w:t>Introducción</w:t>
       </w:r>
       <w:bookmarkEnd w:id="0"/>
     </w:p>
+    <w:p/>
+    <w:p/>
+    <w:p/>
+    <w:p/>
+    <w:p/>
+    <w:p/>
+    <w:p/>
+    <w:p/>
+    <w:p/>
+    <w:p/>
+    <w:p/>
+    <w:p/>
+    <w:p/>
+    <w:p/>
+    <w:p/>
     <w:p/>
     <w:p>
       <w:pPr>
@@ -1734,15 +1968,12 @@
         <w:spacing w:line="240" w:lineRule="auto"/>
         <w:ind w:firstLine="0"/>
       </w:pPr>
-      <w:r>
-        <w:br w:type="page"/>
-      </w:r>
     </w:p>
     <w:p>
       <w:pPr>
         <w:pStyle w:val="Ttulo1"/>
       </w:pPr>
-      <w:bookmarkStart w:id="1" w:name="_Toc146031829"/>
+      <w:bookmarkStart w:id="1" w:name="_Toc146044268"/>
       <w:r>
         <w:lastRenderedPageBreak/>
         <w:t>Análisis y alternativas de solución al problema</w:t>
@@ -1753,7 +1984,7 @@
       <w:pPr>
         <w:pStyle w:val="Ttulo2"/>
       </w:pPr>
-      <w:bookmarkStart w:id="2" w:name="_Toc146031830"/>
+      <w:bookmarkStart w:id="2" w:name="_Toc146044269"/>
       <w:r>
         <w:t>Descripción del problema</w:t>
       </w:r>
@@ -1783,7 +2014,7 @@
       <w:pPr>
         <w:pStyle w:val="Ttulo2"/>
       </w:pPr>
-      <w:bookmarkStart w:id="3" w:name="_Toc146031831"/>
+      <w:bookmarkStart w:id="3" w:name="_Toc146044270"/>
       <w:r>
         <w:t>Análisis del problema.</w:t>
       </w:r>
@@ -1793,7 +2024,7 @@
       <w:pPr>
         <w:pStyle w:val="Ttulo3"/>
       </w:pPr>
-      <w:bookmarkStart w:id="4" w:name="_Toc146031832"/>
+      <w:bookmarkStart w:id="4" w:name="_Toc146044271"/>
       <w:r>
         <w:t>Requerimientos</w:t>
       </w:r>
@@ -1900,7 +2131,7 @@
       <w:pPr>
         <w:pStyle w:val="Ttulo2"/>
       </w:pPr>
-      <w:bookmarkStart w:id="5" w:name="_Toc146031833"/>
+      <w:bookmarkStart w:id="5" w:name="_Toc146044272"/>
       <w:r>
         <w:lastRenderedPageBreak/>
         <w:t>Alternativas de solución</w:t>
@@ -1916,7 +2147,7 @@
       <w:pPr>
         <w:pStyle w:val="Ttulo3"/>
       </w:pPr>
-      <w:bookmarkStart w:id="6" w:name="_Toc146031834"/>
+      <w:bookmarkStart w:id="6" w:name="_Toc146044273"/>
       <w:r>
         <w:t>Multiplexores</w:t>
       </w:r>
@@ -1934,7 +2165,7 @@
       <w:pPr>
         <w:pStyle w:val="Ttulo3"/>
       </w:pPr>
-      <w:bookmarkStart w:id="7" w:name="_Toc146031835"/>
+      <w:bookmarkStart w:id="7" w:name="_Toc146044274"/>
       <w:r>
         <w:t>Integrado 74HC595</w:t>
       </w:r>
@@ -1999,7 +2230,7 @@
       <w:pPr>
         <w:pStyle w:val="Ttulo3"/>
       </w:pPr>
-      <w:bookmarkStart w:id="8" w:name="_Toc146031836"/>
+      <w:bookmarkStart w:id="8" w:name="_Toc146044275"/>
       <w:r>
         <w:t>Programación en Arduino</w:t>
       </w:r>
@@ -2042,7 +2273,7 @@
       <w:pPr>
         <w:pStyle w:val="Ttulo1"/>
       </w:pPr>
-      <w:bookmarkStart w:id="9" w:name="_Toc146031837"/>
+      <w:bookmarkStart w:id="9" w:name="_Toc146044276"/>
       <w:r>
         <w:lastRenderedPageBreak/>
         <w:t>Desarrollo del algoritmo</w:t>
@@ -2053,7 +2284,7 @@
       <w:pPr>
         <w:pStyle w:val="Ttulo2"/>
       </w:pPr>
-      <w:bookmarkStart w:id="10" w:name="_Toc146031838"/>
+      <w:bookmarkStart w:id="10" w:name="_Toc146044277"/>
       <w:r>
         <w:t>Esquema de tareas</w:t>
       </w:r>
@@ -2063,7 +2294,7 @@
       <w:pPr>
         <w:pStyle w:val="Ttulo3"/>
       </w:pPr>
-      <w:bookmarkStart w:id="11" w:name="_Toc146031839"/>
+      <w:bookmarkStart w:id="11" w:name="_Toc146044278"/>
       <w:r>
         <w:t>Diseño algoritmo de control</w:t>
       </w:r>
@@ -2139,7 +2370,7 @@
       <w:pPr>
         <w:pStyle w:val="Ttulo3"/>
       </w:pPr>
-      <w:bookmarkStart w:id="12" w:name="_Toc146031840"/>
+      <w:bookmarkStart w:id="12" w:name="_Toc146044279"/>
       <w:r>
         <w:t>Programación en Arduino</w:t>
       </w:r>
@@ -2203,7 +2434,7 @@
       <w:pPr>
         <w:pStyle w:val="Ttulo3"/>
       </w:pPr>
-      <w:bookmarkStart w:id="13" w:name="_Toc146031841"/>
+      <w:bookmarkStart w:id="13" w:name="_Toc146044280"/>
       <w:r>
         <w:t>Pruebas</w:t>
       </w:r>
@@ -2264,7 +2495,7 @@
       <w:pPr>
         <w:pStyle w:val="Ttulo3"/>
       </w:pPr>
-      <w:bookmarkStart w:id="14" w:name="_Toc146031842"/>
+      <w:bookmarkStart w:id="14" w:name="_Toc146044281"/>
       <w:r>
         <w:lastRenderedPageBreak/>
         <w:t>Documentación</w:t>
@@ -2302,19 +2533,20 @@
       <w:pPr>
         <w:pStyle w:val="Ttulo1"/>
       </w:pPr>
+      <w:bookmarkStart w:id="15" w:name="_Toc146044282"/>
       <w:r>
         <w:t>Algoritmos desarrollados</w:t>
       </w:r>
+      <w:bookmarkEnd w:id="15"/>
     </w:p>
     <w:p>
       <w:pPr>
         <w:pStyle w:val="Ttulo2"/>
       </w:pPr>
-      <w:bookmarkStart w:id="15" w:name="_Toc146031845"/>
+      <w:bookmarkStart w:id="16" w:name="_Toc146044283"/>
       <w:r>
         <w:t>Código para el encendido de los leds</w:t>
       </w:r>
-      <w:bookmarkEnd w:id="15"/>
       <w:r>
         <w:t xml:space="preserve"> (</w:t>
       </w:r>
@@ -2326,12 +2558,16 @@
       <w:r>
         <w:t>)</w:t>
       </w:r>
+      <w:bookmarkEnd w:id="16"/>
     </w:p>
     <w:p>
       <w:pPr>
         <w:jc w:val="center"/>
       </w:pPr>
       <w:r>
+        <w:rPr>
+          <w:noProof/>
+        </w:rPr>
         <w:drawing>
           <wp:inline distT="0" distB="0" distL="0" distR="0" wp14:anchorId="3B13E73F" wp14:editId="4D7F7401">
             <wp:extent cx="4591050" cy="4000500"/>
@@ -2382,6 +2618,9 @@
         <w:jc w:val="center"/>
       </w:pPr>
       <w:r>
+        <w:rPr>
+          <w:noProof/>
+        </w:rPr>
         <w:lastRenderedPageBreak/>
         <w:drawing>
           <wp:inline distT="0" distB="0" distL="0" distR="0" wp14:anchorId="5C105EB7" wp14:editId="4C95C2F4">
@@ -2429,13 +2668,62 @@
     </w:p>
     <w:p>
       <w:pPr>
+        <w:pStyle w:val="Ttulo2"/>
+      </w:pPr>
+      <w:r>
+        <w:t>Función imagen</w:t>
+      </w:r>
+    </w:p>
+    <w:p>
+      <w:r>
+        <w:t xml:space="preserve">En esta función se </w:t>
+      </w:r>
+      <w:r>
+        <w:t>debe de pedirle al usuario que ingrese el patrón deseado, para esto, lo analice de la siguiente forma:</w:t>
+      </w:r>
+    </w:p>
+    <w:p>
+      <w:pPr>
+        <w:pStyle w:val="Prrafodelista"/>
+        <w:numPr>
+          <w:ilvl w:val="0"/>
+          <w:numId w:val="6"/>
+        </w:numPr>
+      </w:pPr>
+      <w:r>
+        <w:t xml:space="preserve">Todos los patrones tienen un sistema 8x8, ya que nuestro sistema está compuesto de esa manera. </w:t>
+      </w:r>
+    </w:p>
+    <w:p>
+      <w:pPr>
+        <w:pStyle w:val="Prrafodelista"/>
+        <w:numPr>
+          <w:ilvl w:val="0"/>
+          <w:numId w:val="6"/>
+        </w:numPr>
+      </w:pPr>
+      <w:r>
+        <w:t xml:space="preserve">Podemos solicitarle al usuario que ingrese los datos de cada fila hasta completar 8, claramente cada fila ingresada debe de tener 8 datos, entre 0 y 1, donde 0 significa ausencia de luz y 1 datos o luz de la imagen. </w:t>
+      </w:r>
+    </w:p>
+    <w:p>
+      <w:pPr>
+        <w:pStyle w:val="Prrafodelista"/>
+        <w:ind w:left="1080" w:firstLine="0"/>
+        <w:rPr>
+          <w:u w:val="single"/>
+        </w:rPr>
+      </w:pPr>
+    </w:p>
+    <w:p>
+      <w:pPr>
         <w:pStyle w:val="Ttulo1"/>
       </w:pPr>
-      <w:bookmarkStart w:id="16" w:name="_Toc146031846"/>
+      <w:bookmarkStart w:id="17" w:name="_Toc146044284"/>
       <w:r>
         <w:t>Problemas de desarrollo</w:t>
       </w:r>
-      <w:bookmarkEnd w:id="16"/>
+      <w:bookmarkEnd w:id="17"/>
       <w:r>
         <w:t xml:space="preserve"> </w:t>
       </w:r>
@@ -2445,14 +2733,14 @@
       <w:pPr>
         <w:pStyle w:val="Ttulo2"/>
       </w:pPr>
-      <w:bookmarkStart w:id="17" w:name="_Toc146031843"/>
+      <w:bookmarkStart w:id="18" w:name="_Toc146044285"/>
       <w:r>
         <w:t>Conexiones</w:t>
       </w:r>
-      <w:bookmarkEnd w:id="17"/>
       <w:r>
         <w:t xml:space="preserve"> - Errores</w:t>
       </w:r>
+      <w:bookmarkEnd w:id="18"/>
     </w:p>
     <w:p>
       <w:r>
@@ -2464,6 +2752,7 @@
         <w:rPr>
           <w:noProof/>
         </w:rPr>
+        <w:lastRenderedPageBreak/>
         <w:drawing>
           <wp:inline distT="0" distB="0" distL="0" distR="0" wp14:anchorId="716222F3" wp14:editId="7282483B">
             <wp:extent cx="5695950" cy="2686711"/>
@@ -2508,7 +2797,6 @@
     </w:p>
     <w:p>
       <w:r>
-        <w:lastRenderedPageBreak/>
         <w:t>Us</w:t>
       </w:r>
       <w:r>
@@ -2582,6 +2870,7 @@
         <w:rPr>
           <w:noProof/>
         </w:rPr>
+        <w:lastRenderedPageBreak/>
         <w:drawing>
           <wp:inline distT="0" distB="0" distL="0" distR="0" wp14:anchorId="0BAA6EDD" wp14:editId="160DF5B0">
             <wp:extent cx="4048125" cy="3077639"/>
@@ -2643,7 +2932,6 @@
     </w:p>
     <w:p>
       <w:r>
-        <w:lastRenderedPageBreak/>
         <w:t xml:space="preserve">Uno de los principales motivos de este error es </w:t>
       </w:r>
       <w:r>
@@ -2718,6 +3006,7 @@
         <w:rPr>
           <w:noProof/>
         </w:rPr>
+        <w:lastRenderedPageBreak/>
         <w:drawing>
           <wp:inline distT="0" distB="0" distL="0" distR="0" wp14:anchorId="66091F94" wp14:editId="070D60DD">
             <wp:extent cx="5943600" cy="3479800"/>
@@ -2788,7 +3077,6 @@
           <w:iCs/>
           <w:u w:val="single"/>
         </w:rPr>
-        <w:lastRenderedPageBreak/>
         <w:t xml:space="preserve">al pin GND del integrado y luego cátodos a la resistencia, ya que inicialmente se tenía la conexión de resistencia a pines de salida del integrado. </w:t>
       </w:r>
     </w:p>
@@ -2798,6 +3086,7 @@
         <w:rPr>
           <w:noProof/>
         </w:rPr>
+        <w:lastRenderedPageBreak/>
         <w:drawing>
           <wp:inline distT="0" distB="0" distL="0" distR="0" wp14:anchorId="65E189F6" wp14:editId="37C11A87">
             <wp:extent cx="5438775" cy="2560175"/>
@@ -2896,17 +3185,21 @@
       <w:pPr>
         <w:pStyle w:val="Ttulo2"/>
       </w:pPr>
+      <w:bookmarkStart w:id="19" w:name="_Toc146044286"/>
       <w:r>
         <w:t>Errores en código de programación</w:t>
       </w:r>
+      <w:bookmarkEnd w:id="19"/>
     </w:p>
     <w:p>
       <w:pPr>
         <w:pStyle w:val="Ttulo3"/>
       </w:pPr>
+      <w:bookmarkStart w:id="20" w:name="_Toc146044287"/>
       <w:r>
         <w:t>Encendido</w:t>
       </w:r>
+      <w:bookmarkEnd w:id="20"/>
     </w:p>
     <w:p>
       <w:r>
@@ -3016,6 +3309,9 @@
     </w:p>
     <w:p>
       <w:r>
+        <w:rPr>
+          <w:noProof/>
+        </w:rPr>
         <w:drawing>
           <wp:inline distT="0" distB="0" distL="0" distR="0" wp14:anchorId="2B0D7DB4" wp14:editId="481294F9">
             <wp:extent cx="5943600" cy="2499995"/>
@@ -3055,6 +3351,9 @@
     </w:p>
     <w:p>
       <w:r>
+        <w:rPr>
+          <w:noProof/>
+        </w:rPr>
         <w:drawing>
           <wp:inline distT="0" distB="0" distL="0" distR="0" wp14:anchorId="20F94817" wp14:editId="7296792F">
             <wp:extent cx="5943600" cy="2618105"/>
@@ -3096,6 +3395,7 @@
       <w:pPr>
         <w:pStyle w:val="Ttulo3"/>
       </w:pPr>
+      <w:bookmarkStart w:id="21" w:name="_Toc146044288"/>
       <w:r>
         <w:t>P</w:t>
       </w:r>
@@ -3105,6 +3405,7 @@
       <w:r>
         <w:t xml:space="preserve"> X</w:t>
       </w:r>
+      <w:bookmarkEnd w:id="21"/>
     </w:p>
     <w:p>
       <w:r>
@@ -3116,6 +3417,9 @@
     </w:p>
     <w:p>
       <w:r>
+        <w:rPr>
+          <w:noProof/>
+        </w:rPr>
         <w:lastRenderedPageBreak/>
         <w:drawing>
           <wp:inline distT="0" distB="0" distL="0" distR="0" wp14:anchorId="6ACF41FD" wp14:editId="379453D3">
@@ -3165,11 +3469,69 @@
         <w:t>tanto,</w:t>
       </w:r>
       <w:r>
-        <w:t xml:space="preserve"> es necesario, agregar otros cuatro integrados para poder que el patrón se muestre correctamente. </w:t>
-      </w:r>
+        <w:t xml:space="preserve"> es necesario, agregar otros cuatro integrados para poder que el patrón se muestre correctamente</w:t>
+      </w:r>
+      <w:r>
+        <w:t xml:space="preserve">. </w:t>
+      </w:r>
+    </w:p>
+    <w:p>
+      <w:pPr>
+        <w:ind w:firstLine="0"/>
+      </w:pPr>
+      <w:r>
+        <w:t xml:space="preserve">De acuerdo a lo anterior, se agregaron otros 4 integrados. </w:t>
+      </w:r>
+    </w:p>
+    <w:p>
+      <w:pPr>
+        <w:ind w:firstLine="0"/>
+      </w:pPr>
+      <w:r>
+        <w:drawing>
+          <wp:inline distT="0" distB="0" distL="0" distR="0" wp14:anchorId="5940D71C" wp14:editId="2DD2CF74">
+            <wp:extent cx="5943600" cy="2904490"/>
+            <wp:effectExtent l="0" t="0" r="0" b="0"/>
+            <wp:docPr id="1909163043" name="Imagen 1"/>
+            <wp:cNvGraphicFramePr>
+              <a:graphicFrameLocks xmlns:a="http://schemas.openxmlformats.org/drawingml/2006/main" noChangeAspect="1"/>
+            </wp:cNvGraphicFramePr>
+            <a:graphic xmlns:a="http://schemas.openxmlformats.org/drawingml/2006/main">
+              <a:graphicData uri="http://schemas.openxmlformats.org/drawingml/2006/picture">
+                <pic:pic xmlns:pic="http://schemas.openxmlformats.org/drawingml/2006/picture">
+                  <pic:nvPicPr>
+                    <pic:cNvPr id="1909163043" name=""/>
+                    <pic:cNvPicPr/>
+                  </pic:nvPicPr>
+                  <pic:blipFill>
+                    <a:blip r:embed="rId23"/>
+                    <a:stretch>
+                      <a:fillRect/>
+                    </a:stretch>
+                  </pic:blipFill>
+                  <pic:spPr>
+                    <a:xfrm>
+                      <a:off x="0" y="0"/>
+                      <a:ext cx="5943600" cy="2904490"/>
+                    </a:xfrm>
+                    <a:prstGeom prst="rect">
+                      <a:avLst/>
+                    </a:prstGeom>
+                  </pic:spPr>
+                </pic:pic>
+              </a:graphicData>
+            </a:graphic>
+          </wp:inline>
+        </w:drawing>
+      </w:r>
+    </w:p>
+    <w:p>
+      <w:pPr>
+        <w:ind w:firstLine="0"/>
+      </w:pPr>
     </w:p>
     <w:sectPr>
-      <w:headerReference w:type="default" r:id="rId23"/>
+      <w:headerReference w:type="default" r:id="rId24"/>
       <w:pgSz w:w="12240" w:h="15840"/>
       <w:pgMar w:top="1440" w:right="1440" w:bottom="1440" w:left="1440" w:header="720" w:footer="720" w:gutter="0"/>
       <w:cols w:space="720"/>
@@ -3497,10 +3859,10 @@
     </w:lvl>
   </w:abstractNum>
   <w:abstractNum w:abstractNumId="2" w15:restartNumberingAfterBreak="0">
-    <w:nsid w:val="32CA2EFF"/>
+    <w:nsid w:val="2EC02897"/>
     <w:multiLevelType w:val="hybridMultilevel"/>
-    <w:tmpl w:val="6E7884C8"/>
-    <w:lvl w:ilvl="0" w:tplc="6A64EA12">
+    <w:tmpl w:val="3CD8A7F4"/>
+    <w:lvl w:ilvl="0" w:tplc="7286E636">
       <w:start w:val="1"/>
       <w:numFmt w:val="decimal"/>
       <w:lvlText w:val="%1."/>
@@ -3586,6 +3948,95 @@
     </w:lvl>
   </w:abstractNum>
   <w:abstractNum w:abstractNumId="3" w15:restartNumberingAfterBreak="0">
+    <w:nsid w:val="32CA2EFF"/>
+    <w:multiLevelType w:val="hybridMultilevel"/>
+    <w:tmpl w:val="6E7884C8"/>
+    <w:lvl w:ilvl="0" w:tplc="6A64EA12">
+      <w:start w:val="1"/>
+      <w:numFmt w:val="decimal"/>
+      <w:lvlText w:val="%1."/>
+      <w:lvlJc w:val="left"/>
+      <w:pPr>
+        <w:ind w:left="1080" w:hanging="360"/>
+      </w:pPr>
+      <w:rPr>
+        <w:rFonts w:hint="default"/>
+      </w:rPr>
+    </w:lvl>
+    <w:lvl w:ilvl="1" w:tplc="240A0019" w:tentative="1">
+      <w:start w:val="1"/>
+      <w:numFmt w:val="lowerLetter"/>
+      <w:lvlText w:val="%2."/>
+      <w:lvlJc w:val="left"/>
+      <w:pPr>
+        <w:ind w:left="1800" w:hanging="360"/>
+      </w:pPr>
+    </w:lvl>
+    <w:lvl w:ilvl="2" w:tplc="240A001B" w:tentative="1">
+      <w:start w:val="1"/>
+      <w:numFmt w:val="lowerRoman"/>
+      <w:lvlText w:val="%3."/>
+      <w:lvlJc w:val="right"/>
+      <w:pPr>
+        <w:ind w:left="2520" w:hanging="180"/>
+      </w:pPr>
+    </w:lvl>
+    <w:lvl w:ilvl="3" w:tplc="240A000F" w:tentative="1">
+      <w:start w:val="1"/>
+      <w:numFmt w:val="decimal"/>
+      <w:lvlText w:val="%4."/>
+      <w:lvlJc w:val="left"/>
+      <w:pPr>
+        <w:ind w:left="3240" w:hanging="360"/>
+      </w:pPr>
+    </w:lvl>
+    <w:lvl w:ilvl="4" w:tplc="240A0019" w:tentative="1">
+      <w:start w:val="1"/>
+      <w:numFmt w:val="lowerLetter"/>
+      <w:lvlText w:val="%5."/>
+      <w:lvlJc w:val="left"/>
+      <w:pPr>
+        <w:ind w:left="3960" w:hanging="360"/>
+      </w:pPr>
+    </w:lvl>
+    <w:lvl w:ilvl="5" w:tplc="240A001B" w:tentative="1">
+      <w:start w:val="1"/>
+      <w:numFmt w:val="lowerRoman"/>
+      <w:lvlText w:val="%6."/>
+      <w:lvlJc w:val="right"/>
+      <w:pPr>
+        <w:ind w:left="4680" w:hanging="180"/>
+      </w:pPr>
+    </w:lvl>
+    <w:lvl w:ilvl="6" w:tplc="240A000F" w:tentative="1">
+      <w:start w:val="1"/>
+      <w:numFmt w:val="decimal"/>
+      <w:lvlText w:val="%7."/>
+      <w:lvlJc w:val="left"/>
+      <w:pPr>
+        <w:ind w:left="5400" w:hanging="360"/>
+      </w:pPr>
+    </w:lvl>
+    <w:lvl w:ilvl="7" w:tplc="240A0019" w:tentative="1">
+      <w:start w:val="1"/>
+      <w:numFmt w:val="lowerLetter"/>
+      <w:lvlText w:val="%8."/>
+      <w:lvlJc w:val="left"/>
+      <w:pPr>
+        <w:ind w:left="6120" w:hanging="360"/>
+      </w:pPr>
+    </w:lvl>
+    <w:lvl w:ilvl="8" w:tplc="240A001B" w:tentative="1">
+      <w:start w:val="1"/>
+      <w:numFmt w:val="lowerRoman"/>
+      <w:lvlText w:val="%9."/>
+      <w:lvlJc w:val="right"/>
+      <w:pPr>
+        <w:ind w:left="6840" w:hanging="180"/>
+      </w:pPr>
+    </w:lvl>
+  </w:abstractNum>
+  <w:abstractNum w:abstractNumId="4" w15:restartNumberingAfterBreak="0">
     <w:nsid w:val="3BA564A0"/>
     <w:multiLevelType w:val="multilevel"/>
     <w:tmpl w:val="244CFE9A"/>
@@ -3734,7 +4185,7 @@
       </w:rPr>
     </w:lvl>
   </w:abstractNum>
-  <w:abstractNum w:abstractNumId="4" w15:restartNumberingAfterBreak="0">
+  <w:abstractNum w:abstractNumId="5" w15:restartNumberingAfterBreak="0">
     <w:nsid w:val="5A703B3F"/>
     <w:multiLevelType w:val="hybridMultilevel"/>
     <w:tmpl w:val="754E96E2"/>
@@ -3824,10 +4275,10 @@
     </w:lvl>
   </w:abstractNum>
   <w:num w:numId="1" w16cid:durableId="1379552758">
-    <w:abstractNumId w:val="3"/>
+    <w:abstractNumId w:val="4"/>
   </w:num>
   <w:num w:numId="2" w16cid:durableId="1312754632">
-    <w:abstractNumId w:val="2"/>
+    <w:abstractNumId w:val="3"/>
   </w:num>
   <w:num w:numId="3" w16cid:durableId="580262312">
     <w:abstractNumId w:val="0"/>
@@ -3836,7 +4287,10 @@
     <w:abstractNumId w:val="1"/>
   </w:num>
   <w:num w:numId="5" w16cid:durableId="295382037">
-    <w:abstractNumId w:val="4"/>
+    <w:abstractNumId w:val="5"/>
+  </w:num>
+  <w:num w:numId="6" w16cid:durableId="759641939">
+    <w:abstractNumId w:val="2"/>
   </w:num>
 </w:numbering>
 </file>

</xml_diff>